<commit_message>
updating rtf and docx
</commit_message>
<xml_diff>
--- a/example/manuscript.docx
+++ b/example/manuscript.docx
@@ -34,7 +34,7 @@
         <w:rPr>
           <w:rFonts w:ascii="Courier" w:hAnsi="Courier" w:cs="Courier"/>
         </w:rPr>
-        <w:t>approx. 3600 words</w:t>
+        <w:t>approx. 3700 words</w:t>
       </w:r>
     </w:p>
     <w:p>
@@ -3461,6 +3461,12 @@
       </w:r>
       <w:r>
         <w:rPr>
+          <w:rStyle w:val="FootnoteReference"/>
+        </w:rPr>
+        <w:footnoteReference w:id="1"/>
+      </w:r>
+      <w:r>
+        <w:rPr>
           <w:rFonts w:ascii="Courier" w:hAnsi="Courier" w:cs="Courier"/>
         </w:rPr>
         <w:t xml:space="preserve"> ipsum dolor sit amet, consectetur adipiscing elit. Integer nec odio. Praesent libero. Sed cursus ante dapibus diam. Sed nisi. Nulla quis sem at nibh elementum imperdiet. Duis sagittis ipsum. Praesent mauris. Fusce nec tellus sed augue semper porta. Mauris</w:t>
@@ -3493,7 +3499,217 @@
         <w:rPr>
           <w:rFonts w:ascii="Courier" w:hAnsi="Courier" w:cs="Courier"/>
         </w:rPr>
-        <w:t xml:space="preserve">lerisque sem at dolor. Maecenas mattis. Sed convallis tristique sem. Proin ut ligula vel nunc egestas porttitor. Morbi lectus risus, iaculis vel, suscipit quis, </w:t>
+        <w:t xml:space="preserve">lerisque sem at dolor. Maecenas mattis. </w:t>
+      </w:r>
+      <w:r>
+        <w:rPr>
+          <w:rFonts w:ascii="Courier" w:hAnsi="Courier" w:cs="Courier"/>
+        </w:rPr>
+        <w:lastRenderedPageBreak/>
+        <w:t>Sed convallis tristique sem. Proin ut ligula vel nunc egestas porttitor. Morbi lectus risus, iaculis vel, suscipit quis, luctus non, massa. Fusce ac turpis quis ligula lacinia aliquet. Mauris ipsum.</w:t>
+      </w:r>
+    </w:p>
+    <w:p>
+      <w:pPr>
+        <w:autoSpaceDE w:val="0"/>
+        <w:autoSpaceDN w:val="0"/>
+        <w:adjustRightInd w:val="0"/>
+        <w:spacing w:line="480" w:lineRule="auto"/>
+        <w:ind w:firstLine="720"/>
+        <w:rPr>
+          <w:rFonts w:ascii="Courier" w:hAnsi="Courier" w:cs="Courier"/>
+        </w:rPr>
+      </w:pPr>
+      <w:r>
+        <w:rPr>
+          <w:rFonts w:ascii="Courier" w:hAnsi="Courier" w:cs="Courier"/>
+        </w:rPr>
+        <w:t>Nulla metus metus</w:t>
+      </w:r>
+      <w:r>
+        <w:rPr>
+          <w:rFonts w:ascii="Courier" w:hAnsi="Courier" w:cs="Courier"/>
+        </w:rPr>
+        <w:t xml:space="preserve">, ullamcorper vel, tincidunt sed, euismod in, nibh. Quisque volutpat condimentum velit. Class aptent taciti sociosqu ad litora torquent per conubia nostra, per inceptos himenaeos. </w:t>
+      </w:r>
+      <w:r>
+        <w:rPr>
+          <w:rFonts w:ascii="Courier" w:hAnsi="Courier" w:cs="Courier"/>
+          <w:b/>
+          <w:bCs/>
+        </w:rPr>
+        <w:t>Nam</w:t>
+      </w:r>
+      <w:r>
+        <w:rPr>
+          <w:rStyle w:val="FootnoteReference"/>
+        </w:rPr>
+        <w:footnoteReference w:id="2"/>
+      </w:r>
+      <w:r>
+        <w:rPr>
+          <w:rFonts w:ascii="Courier" w:hAnsi="Courier" w:cs="Courier"/>
+        </w:rPr>
+        <w:t xml:space="preserve"> nec ante. Sed lacinia, urna non tincidunt mattis, tortor neque adipiscing diam, a cursus ipsum ante quis turpis. Nulla facilisi. Ut fringilla. Suspendisse potenti. Nunc feugiat mi a tellus consequat imperdiet. Vestibulum sapien. Proin quam. Etiam ultrices</w:t>
+      </w:r>
+      <w:r>
+        <w:rPr>
+          <w:rFonts w:ascii="Courier" w:hAnsi="Courier" w:cs="Courier"/>
+        </w:rPr>
+        <w:t>. Suspendisse in justo eu magna luctus suscipit.</w:t>
+      </w:r>
+    </w:p>
+    <w:p>
+      <w:pPr>
+        <w:autoSpaceDE w:val="0"/>
+        <w:autoSpaceDN w:val="0"/>
+        <w:adjustRightInd w:val="0"/>
+        <w:spacing w:line="480" w:lineRule="auto"/>
+        <w:ind w:firstLine="720"/>
+        <w:rPr>
+          <w:rFonts w:ascii="Courier" w:hAnsi="Courier" w:cs="Courier"/>
+        </w:rPr>
+      </w:pPr>
+      <w:r>
+        <w:rPr>
+          <w:rFonts w:ascii="Courier" w:hAnsi="Courier" w:cs="Courier"/>
+        </w:rPr>
+        <w:t>Sed lectus. Integer euismod lacus luctus magna. Quisque cursus, metus vitae pharetra auctor, sem massa mattis sem, at interdum magna augue eget diam. Vestibulum ante ipsum primis in faucibus orci luctus et u</w:t>
+      </w:r>
+      <w:r>
+        <w:rPr>
+          <w:rFonts w:ascii="Courier" w:hAnsi="Courier" w:cs="Courier"/>
+        </w:rPr>
+        <w:t xml:space="preserve">ltrices posuere cubilia Curae; Morbi lacinia molestie dui. Praesent blandit dolor. Sed non quam. In vel mi sit amet augue congue </w:t>
+      </w:r>
+      <w:r>
+        <w:rPr>
+          <w:rFonts w:ascii="Courier" w:hAnsi="Courier" w:cs="Courier"/>
+          <w:b/>
+          <w:bCs/>
+        </w:rPr>
+        <w:t>elementum</w:t>
+      </w:r>
+      <w:r>
+        <w:rPr>
+          <w:rStyle w:val="FootnoteReference"/>
+        </w:rPr>
+        <w:footnoteReference w:id="3"/>
+      </w:r>
+      <w:r>
+        <w:rPr>
+          <w:rFonts w:ascii="Courier" w:hAnsi="Courier" w:cs="Courier"/>
+        </w:rPr>
+        <w:t xml:space="preserve"> Morbi in ipsum sit amet pede facilisis laoreet. Donec lacus nunc, viverra nec, blandit vel, egestas et, augue. Vestibulum tincidunt malesuada tellus. </w:t>
+      </w:r>
+      <w:r>
+        <w:rPr>
+          <w:rFonts w:ascii="Courier" w:hAnsi="Courier" w:cs="Courier"/>
+        </w:rPr>
+        <w:lastRenderedPageBreak/>
+        <w:t>Ut ultrices ultrices enim. Curabitur sit amet mauris. Morbi i</w:t>
+      </w:r>
+      <w:r>
+        <w:rPr>
+          <w:rFonts w:ascii="Courier" w:hAnsi="Courier" w:cs="Courier"/>
+        </w:rPr>
+        <w:t>n dui quis est pulvinar ullamcorper.</w:t>
+      </w:r>
+    </w:p>
+    <w:p>
+      <w:pPr>
+        <w:autoSpaceDE w:val="0"/>
+        <w:autoSpaceDN w:val="0"/>
+        <w:adjustRightInd w:val="0"/>
+        <w:spacing w:line="480" w:lineRule="auto"/>
+        <w:ind w:firstLine="720"/>
+        <w:rPr>
+          <w:rFonts w:ascii="Courier" w:hAnsi="Courier" w:cs="Courier"/>
+        </w:rPr>
+      </w:pPr>
+      <w:r>
+        <w:rPr>
+          <w:rFonts w:ascii="Courier" w:hAnsi="Courier" w:cs="Courier"/>
+        </w:rPr>
+        <w:t>Nulla facilisi. Integer lacinia sollicitudin massa. Cras metus. Sed aliquet risus a tortor. Integer id quam. Morbi mi. Quisque nisl felis, venenatis tristique, dignissim in, ultrices sit amet, augue. Proin sodales liber</w:t>
+      </w:r>
+      <w:r>
+        <w:rPr>
+          <w:rFonts w:ascii="Courier" w:hAnsi="Courier" w:cs="Courier"/>
+        </w:rPr>
+        <w:t>o eget ante. Nulla quam. Aenean laoreet. Vestibulum nisi lectus, commodo ac, facilisis ac, ultricies eu, pede. Ut orci risus, accumsan porttitor, cursus quis, aliquet eget, justo. Sed pretium blandit orci.</w:t>
+      </w:r>
+    </w:p>
+    <w:p>
+      <w:pPr>
+        <w:autoSpaceDE w:val="0"/>
+        <w:autoSpaceDN w:val="0"/>
+        <w:adjustRightInd w:val="0"/>
+        <w:spacing w:after="720" w:line="480" w:lineRule="atLeast"/>
+        <w:jc w:val="center"/>
+        <w:rPr>
+          <w:rFonts w:ascii="Courier" w:hAnsi="Courier" w:cs="Courier"/>
+        </w:rPr>
+      </w:pPr>
+      <w:r>
+        <w:rPr>
+          <w:rFonts w:ascii="Courier" w:hAnsi="Courier" w:cs="Courier"/>
+        </w:rPr>
+        <w:t xml:space="preserve">### </w:t>
+      </w:r>
+    </w:p>
+    <w:p>
+      <w:pPr>
+        <w:autoSpaceDE w:val="0"/>
+        <w:autoSpaceDN w:val="0"/>
+        <w:adjustRightInd w:val="0"/>
+        <w:spacing w:line="480" w:lineRule="auto"/>
+        <w:ind w:firstLine="720"/>
+        <w:rPr>
+          <w:rFonts w:ascii="Courier" w:hAnsi="Courier" w:cs="Courier"/>
+        </w:rPr>
+      </w:pPr>
+      <w:r>
+        <w:rPr>
+          <w:rFonts w:ascii="Courier" w:hAnsi="Courier" w:cs="Courier"/>
+        </w:rPr>
+        <w:t>Lorem ipsum dolor sit amet, consectetur adipi</w:t>
+      </w:r>
+      <w:r>
+        <w:rPr>
+          <w:rFonts w:ascii="Courier" w:hAnsi="Courier" w:cs="Courier"/>
+        </w:rPr>
+        <w:t>scing elit. Integer nec odio. Praesent libero. Sed cursus ante dapibus diam. Sed nisi. Nulla quis sem at nibh elementum imperdiet. Duis sagittis ipsum. Praesent mauris. Fusce nec tellus sed augue semper porta. Mauris massa. Vestibulum lacinia arcu eget nul</w:t>
+      </w:r>
+      <w:r>
+        <w:rPr>
+          <w:rFonts w:ascii="Courier" w:hAnsi="Courier" w:cs="Courier"/>
+        </w:rPr>
+        <w:t>la. Class aptent taciti sociosqu ad litora torquent per conubia nostra, per inceptos himenaeos. Curabitur sodales ligula in libero.</w:t>
+      </w:r>
+    </w:p>
+    <w:p>
+      <w:pPr>
+        <w:autoSpaceDE w:val="0"/>
+        <w:autoSpaceDN w:val="0"/>
+        <w:adjustRightInd w:val="0"/>
+        <w:spacing w:line="480" w:lineRule="auto"/>
+        <w:ind w:firstLine="720"/>
+        <w:rPr>
+          <w:rFonts w:ascii="Courier" w:hAnsi="Courier" w:cs="Courier"/>
+        </w:rPr>
+      </w:pPr>
+      <w:r>
+        <w:rPr>
+          <w:rFonts w:ascii="Courier" w:hAnsi="Courier" w:cs="Courier"/>
+        </w:rPr>
+        <w:t xml:space="preserve">Sed dignissim lacinia nunc. Curabitur tortor. Pellentesque nibh. Aenean quam. In scelerisque sem at dolor. Maecenas mattis. </w:t>
+      </w:r>
+      <w:r>
+        <w:rPr>
+          <w:rFonts w:ascii="Courier" w:hAnsi="Courier" w:cs="Courier"/>
+        </w:rPr>
+        <w:t xml:space="preserve">Sed convallis tristique sem. Proin ut ligula vel nunc egestas porttitor. Morbi lectus risus, iaculis vel, suscipit quis, </w:t>
       </w:r>
       <w:r>
         <w:rPr>
@@ -3518,33 +3734,19 @@
         <w:rPr>
           <w:rFonts w:ascii="Courier" w:hAnsi="Courier" w:cs="Courier"/>
         </w:rPr>
-        <w:t>Nulla metus metus</w:t>
-      </w:r>
-      <w:r>
-        <w:rPr>
-          <w:rFonts w:ascii="Courier" w:hAnsi="Courier" w:cs="Courier"/>
-        </w:rPr>
-        <w:t xml:space="preserve">, ullamcorper vel, tincidunt sed, euismod in, nibh. Quisque volutpat condimentum velit. Class aptent taciti sociosqu ad litora torquent per conubia nostra, per inceptos himenaeos. </w:t>
-      </w:r>
-      <w:r>
-        <w:rPr>
-          <w:rFonts w:ascii="Courier" w:hAnsi="Courier" w:cs="Courier"/>
-          <w:b/>
-          <w:bCs/>
-        </w:rPr>
-        <w:t>Nam</w:t>
-      </w:r>
-      <w:r>
-        <w:rPr>
-          <w:rFonts w:ascii="Courier" w:hAnsi="Courier" w:cs="Courier"/>
-        </w:rPr>
-        <w:t xml:space="preserve"> nec ante. Sed lacinia, urna non tincidunt mattis, tortor neque adipiscin</w:t>
-      </w:r>
-      <w:r>
-        <w:rPr>
-          <w:rFonts w:ascii="Courier" w:hAnsi="Courier" w:cs="Courier"/>
-        </w:rPr>
-        <w:t>g diam, a cursus ipsum ante quis turpis. Nulla facilisi. Ut fringilla. Suspendisse potenti. Nunc feugiat mi a tellus consequat imperdiet. Vestibulum sapien. Proin quam. Etiam ultrices. Suspendisse in justo eu magna luctus suscipit.</w:t>
+        <w:t>Nulla metus metus, ullamcorper vel, tincidunt sed, euismo</w:t>
+      </w:r>
+      <w:r>
+        <w:rPr>
+          <w:rFonts w:ascii="Courier" w:hAnsi="Courier" w:cs="Courier"/>
+        </w:rPr>
+        <w:t>d in, nibh. Quisque volutpat condimentum velit. Class aptent taciti sociosqu ad litora torquent per conubia nostra, per inceptos himenaeos. Nam nec ante. Sed lacinia, urna non tincidunt mattis, tortor neque adipiscing diam, a cursus ipsum ante quis turpis.</w:t>
+      </w:r>
+      <w:r>
+        <w:rPr>
+          <w:rFonts w:ascii="Courier" w:hAnsi="Courier" w:cs="Courier"/>
+        </w:rPr>
+        <w:t xml:space="preserve"> Nulla facilisi. Ut fringilla. Suspendisse potenti. Nunc feugiat mi a tellus consequat imperdiet. Vestibulum sapien. Proin quam. Etiam ultrices. Suspendisse in justo eu magna luctus suscipit.</w:t>
       </w:r>
     </w:p>
     <w:p>
@@ -3562,39 +3764,25 @@
         <w:rPr>
           <w:rFonts w:ascii="Courier" w:hAnsi="Courier" w:cs="Courier"/>
         </w:rPr>
-        <w:t>Sed lectus. Integer euis</w:t>
-      </w:r>
-      <w:r>
-        <w:rPr>
-          <w:rFonts w:ascii="Courier" w:hAnsi="Courier" w:cs="Courier"/>
-        </w:rPr>
-        <w:t>mod lacus luctus magna. Quisque cursus, metus vitae pharetra auctor, sem massa mattis sem, at interdum magna augue eget diam. Vestibulum ante ipsum primis in faucibus orci luctus et ultrices posuere cubilia Curae; Morbi lacinia molestie dui. Praesent bland</w:t>
-      </w:r>
-      <w:r>
-        <w:rPr>
-          <w:rFonts w:ascii="Courier" w:hAnsi="Courier" w:cs="Courier"/>
-        </w:rPr>
-        <w:t xml:space="preserve">it dolor. Sed non quam. In vel mi sit amet augue congue </w:t>
-      </w:r>
-      <w:r>
-        <w:rPr>
-          <w:rFonts w:ascii="Courier" w:hAnsi="Courier" w:cs="Courier"/>
-          <w:b/>
-          <w:bCs/>
-        </w:rPr>
-        <w:t>elementum</w:t>
-      </w:r>
-      <w:r>
-        <w:rPr>
-          <w:rFonts w:ascii="Courier" w:hAnsi="Courier" w:cs="Courier"/>
-        </w:rPr>
-        <w:t>. Morbi in ipsum sit amet pede facilisis laoreet. Donec lacus nunc, viverra nec, blandit vel, egestas et, augue. Vestibulum tincidunt malesuada tellus. Ut ultrices ultrices enim. Curabitur si</w:t>
-      </w:r>
-      <w:r>
-        <w:rPr>
-          <w:rFonts w:ascii="Courier" w:hAnsi="Courier" w:cs="Courier"/>
-        </w:rPr>
-        <w:t>t amet mauris. Morbi in dui quis est pulvinar ullamcorper.</w:t>
+        <w:t xml:space="preserve">Sed lectus. Integer euismod lacus luctus magna. Quisque cursus, </w:t>
+      </w:r>
+      <w:r>
+        <w:rPr>
+          <w:rFonts w:ascii="Courier" w:hAnsi="Courier" w:cs="Courier"/>
+        </w:rPr>
+        <w:t>metus vitae pharetra auctor, sem massa mattis sem, at interdum magna augue eget diam. Vestibulum ante ipsum primis in faucibus orci luctus et ultrices posuere cubilia Curae; Morbi lacinia molestie dui. Praesent blandit dolor. Sed non quam. In vel mi sit am</w:t>
+      </w:r>
+      <w:r>
+        <w:rPr>
+          <w:rFonts w:ascii="Courier" w:hAnsi="Courier" w:cs="Courier"/>
+        </w:rPr>
+        <w:t>et augue congue elementum. Morbi in ipsum sit amet pede facilisis laoreet. Donec lacus nunc, viverra nec, blandit vel, egestas et, augue. Vestibulum tincidunt malesuada tellus. Ut ultrices ultrices enim. Curabitur sit amet mauris. Morbi in dui quis est pul</w:t>
+      </w:r>
+      <w:r>
+        <w:rPr>
+          <w:rFonts w:ascii="Courier" w:hAnsi="Courier" w:cs="Courier"/>
+        </w:rPr>
+        <w:t>vinar ullamcorper.</w:t>
       </w:r>
     </w:p>
     <w:p>
@@ -3619,13 +3807,13 @@
           <w:rFonts w:ascii="Courier" w:hAnsi="Courier" w:cs="Courier"/>
         </w:rPr>
         <w:lastRenderedPageBreak/>
-        <w:t>sit amet, augu</w:t>
-      </w:r>
-      <w:r>
-        <w:rPr>
-          <w:rFonts w:ascii="Courier" w:hAnsi="Courier" w:cs="Courier"/>
-        </w:rPr>
-        <w:t>e. Proin sodales libero eget ante. Nulla quam. Aenean laoreet. Vestibulum nisi lectus, commodo ac, facilisis ac, ultricies eu, pede. Ut orci risus, accumsan porttitor, cursus quis, aliquet eget, justo. Sed pretium blandit orci.</w:t>
+        <w:t>sit amet, augue. Proin sodales libero eget ante. Nulla</w:t>
+      </w:r>
+      <w:r>
+        <w:rPr>
+          <w:rFonts w:ascii="Courier" w:hAnsi="Courier" w:cs="Courier"/>
+        </w:rPr>
+        <w:t xml:space="preserve"> quam. Aenean laoreet. Vestibulum nisi lectus, commodo ac, facilisis ac, ultricies eu, pede. Ut orci risus, accumsan porttitor, cursus quis, aliquet eget, justo. Sed pretium blandit orci.</w:t>
       </w:r>
     </w:p>
     <w:p>
@@ -3661,176 +3849,6 @@
         <w:rPr>
           <w:rFonts w:ascii="Courier" w:hAnsi="Courier" w:cs="Courier"/>
         </w:rPr>
-        <w:t>Lorem ipsum dolor sit a</w:t>
-      </w:r>
-      <w:r>
-        <w:rPr>
-          <w:rFonts w:ascii="Courier" w:hAnsi="Courier" w:cs="Courier"/>
-        </w:rPr>
-        <w:t>met, consectetur adipiscing elit. Integer nec odio. Praesent libero. Sed cursus ante dapibus diam. Sed nisi. Nulla quis sem at nibh elementum imperdiet. Duis sagittis ipsum. Praesent mauris. Fusce nec tellus sed augue semper porta. Mauris massa. Vestibulum</w:t>
-      </w:r>
-      <w:r>
-        <w:rPr>
-          <w:rFonts w:ascii="Courier" w:hAnsi="Courier" w:cs="Courier"/>
-        </w:rPr>
-        <w:t xml:space="preserve"> lacinia arcu eget nulla. Class aptent taciti sociosqu ad litora torquent per conubia nostra, per inceptos himenaeos. Curabitur sodales ligula in libero.</w:t>
-      </w:r>
-    </w:p>
-    <w:p>
-      <w:pPr>
-        <w:autoSpaceDE w:val="0"/>
-        <w:autoSpaceDN w:val="0"/>
-        <w:adjustRightInd w:val="0"/>
-        <w:spacing w:line="480" w:lineRule="auto"/>
-        <w:ind w:firstLine="720"/>
-        <w:rPr>
-          <w:rFonts w:ascii="Courier" w:hAnsi="Courier" w:cs="Courier"/>
-        </w:rPr>
-      </w:pPr>
-      <w:r>
-        <w:rPr>
-          <w:rFonts w:ascii="Courier" w:hAnsi="Courier" w:cs="Courier"/>
-        </w:rPr>
-        <w:t>Sed dignissim lacinia nunc. Curabitur tortor. Pellentesque nibh. Aenean quam. In scelerisque sem at do</w:t>
-      </w:r>
-      <w:r>
-        <w:rPr>
-          <w:rFonts w:ascii="Courier" w:hAnsi="Courier" w:cs="Courier"/>
-        </w:rPr>
-        <w:t>lor. Maecenas mattis. Sed convallis tristique sem. Proin ut ligula vel nunc egestas porttitor. Morbi lectus risus, iaculis vel, suscipit quis, luctus non, massa. Fusce ac turpis quis ligula lacinia aliquet. Mauris ipsum.</w:t>
-      </w:r>
-    </w:p>
-    <w:p>
-      <w:pPr>
-        <w:autoSpaceDE w:val="0"/>
-        <w:autoSpaceDN w:val="0"/>
-        <w:adjustRightInd w:val="0"/>
-        <w:spacing w:line="480" w:lineRule="auto"/>
-        <w:ind w:firstLine="720"/>
-        <w:rPr>
-          <w:rFonts w:ascii="Courier" w:hAnsi="Courier" w:cs="Courier"/>
-        </w:rPr>
-      </w:pPr>
-      <w:r>
-        <w:rPr>
-          <w:rFonts w:ascii="Courier" w:hAnsi="Courier" w:cs="Courier"/>
-        </w:rPr>
-        <w:t>Nulla metus metus, ullamcorper vel,</w:t>
-      </w:r>
-      <w:r>
-        <w:rPr>
-          <w:rFonts w:ascii="Courier" w:hAnsi="Courier" w:cs="Courier"/>
-        </w:rPr>
-        <w:t xml:space="preserve"> tincidunt sed, euismod in, nibh. Quisque volutpat condimentum velit. Class aptent taciti sociosqu ad litora torquent per conubia nostra, per inceptos himenaeos. Nam nec ante. Sed lacinia, urna non </w:t>
-      </w:r>
-      <w:r>
-        <w:rPr>
-          <w:rFonts w:ascii="Courier" w:hAnsi="Courier" w:cs="Courier"/>
-        </w:rPr>
-        <w:lastRenderedPageBreak/>
-        <w:t>tincidunt mattis, tortor neque adipiscing diam, a cursus i</w:t>
-      </w:r>
-      <w:r>
-        <w:rPr>
-          <w:rFonts w:ascii="Courier" w:hAnsi="Courier" w:cs="Courier"/>
-        </w:rPr>
-        <w:t>psum ante quis turpis. Nulla facilisi. Ut fringilla. Suspendisse potenti. Nunc feugiat mi a tellus consequat imperdiet. Vestibulum sapien. Proin quam. Etiam ultrices. Suspendisse in justo eu magna luctus suscipit.</w:t>
-      </w:r>
-    </w:p>
-    <w:p>
-      <w:pPr>
-        <w:autoSpaceDE w:val="0"/>
-        <w:autoSpaceDN w:val="0"/>
-        <w:adjustRightInd w:val="0"/>
-        <w:spacing w:line="480" w:lineRule="auto"/>
-        <w:ind w:firstLine="720"/>
-        <w:rPr>
-          <w:rFonts w:ascii="Courier" w:hAnsi="Courier" w:cs="Courier"/>
-        </w:rPr>
-      </w:pPr>
-      <w:r>
-        <w:rPr>
-          <w:rFonts w:ascii="Courier" w:hAnsi="Courier" w:cs="Courier"/>
-        </w:rPr>
-        <w:t>Sed lectus. Integer euismod lacus luctus m</w:t>
-      </w:r>
-      <w:r>
-        <w:rPr>
-          <w:rFonts w:ascii="Courier" w:hAnsi="Courier" w:cs="Courier"/>
-        </w:rPr>
-        <w:t xml:space="preserve">agna. Quisque cursus, metus vitae pharetra auctor, sem massa mattis sem, at interdum magna augue eget diam. Vestibulum ante ipsum primis in faucibus orci luctus et ultrices posuere cubilia Curae; Morbi lacinia molestie dui. Praesent blandit dolor. Sed non </w:t>
-      </w:r>
-      <w:r>
-        <w:rPr>
-          <w:rFonts w:ascii="Courier" w:hAnsi="Courier" w:cs="Courier"/>
-        </w:rPr>
-        <w:t>quam. In vel mi sit amet augue congue elementum. Morbi in ipsum sit amet pede facilisis laoreet. Donec lacus nunc, viverra nec, blandit vel, egestas et, augue. Vestibulum tincidunt malesuada tellus. Ut ultrices ultrices enim. Curabitur sit amet mauris. Mor</w:t>
-      </w:r>
-      <w:r>
-        <w:rPr>
-          <w:rFonts w:ascii="Courier" w:hAnsi="Courier" w:cs="Courier"/>
-        </w:rPr>
-        <w:t>bi in dui quis est pulvinar ullamcorper.</w:t>
-      </w:r>
-    </w:p>
-    <w:p>
-      <w:pPr>
-        <w:autoSpaceDE w:val="0"/>
-        <w:autoSpaceDN w:val="0"/>
-        <w:adjustRightInd w:val="0"/>
-        <w:spacing w:line="480" w:lineRule="auto"/>
-        <w:ind w:firstLine="720"/>
-        <w:rPr>
-          <w:rFonts w:ascii="Courier" w:hAnsi="Courier" w:cs="Courier"/>
-        </w:rPr>
-      </w:pPr>
-      <w:r>
-        <w:rPr>
-          <w:rFonts w:ascii="Courier" w:hAnsi="Courier" w:cs="Courier"/>
-        </w:rPr>
-        <w:t>Nulla facilisi. Integer lacinia sollicitudin massa. Cras metus. Sed aliquet risus a tortor. Integer id quam. Morbi mi. Quisque nisl felis, venenatis tristique, dignissim in, ultrices sit amet, augue. Proin sodales l</w:t>
-      </w:r>
-      <w:r>
-        <w:rPr>
-          <w:rFonts w:ascii="Courier" w:hAnsi="Courier" w:cs="Courier"/>
-        </w:rPr>
-        <w:t>ibero eget ante. Nulla quam. Aenean laoreet. Vestibulum nisi lectus, commodo ac, facilisis ac, ultricies eu, pede. Ut orci risus, accumsan porttitor, cursus quis, aliquet eget, justo. Sed pretium blandit orci.</w:t>
-      </w:r>
-    </w:p>
-    <w:p>
-      <w:pPr>
-        <w:autoSpaceDE w:val="0"/>
-        <w:autoSpaceDN w:val="0"/>
-        <w:adjustRightInd w:val="0"/>
-        <w:spacing w:after="720" w:line="480" w:lineRule="atLeast"/>
-        <w:jc w:val="center"/>
-        <w:rPr>
-          <w:rFonts w:ascii="Courier" w:hAnsi="Courier" w:cs="Courier"/>
-        </w:rPr>
-      </w:pPr>
-      <w:r>
-        <w:rPr>
-          <w:rFonts w:ascii="Courier" w:hAnsi="Courier" w:cs="Courier"/>
-        </w:rPr>
-        <w:t xml:space="preserve">### </w:t>
-      </w:r>
-    </w:p>
-    <w:p>
-      <w:pPr>
-        <w:autoSpaceDE w:val="0"/>
-        <w:autoSpaceDN w:val="0"/>
-        <w:adjustRightInd w:val="0"/>
-        <w:spacing w:line="480" w:lineRule="auto"/>
-        <w:ind w:firstLine="720"/>
-        <w:rPr>
-          <w:rFonts w:ascii="Courier" w:hAnsi="Courier" w:cs="Courier"/>
-        </w:rPr>
-      </w:pPr>
-      <w:r>
-        <w:rPr>
-          <w:rFonts w:ascii="Courier" w:hAnsi="Courier" w:cs="Courier"/>
-        </w:rPr>
-        <w:lastRenderedPageBreak/>
         <w:t>Here's the end.</w:t>
       </w:r>
     </w:p>
@@ -3897,6 +3915,84 @@
     <w:p>
       <w:r>
         <w:continuationSeparator/>
+      </w:r>
+    </w:p>
+  </w:footnote>
+  <w:footnote w:id="1">
+    <w:p>
+      <w:pPr>
+        <w:autoSpaceDE w:val="0"/>
+        <w:autoSpaceDN w:val="0"/>
+        <w:adjustRightInd w:val="0"/>
+        <w:rPr>
+          <w:rFonts w:ascii="Courier" w:hAnsi="Courier" w:cs="Courier"/>
+        </w:rPr>
+      </w:pPr>
+      <w:r>
+        <w:rPr>
+          <w:rStyle w:val="FootnoteReference"/>
+        </w:rPr>
+        <w:footnoteRef/>
+      </w:r>
+      <w:r>
+        <w:rPr>
+          <w:rFonts w:ascii="Courier" w:hAnsi="Courier" w:cs="Courier"/>
+        </w:rPr>
+        <w:t>this is a footnote</w:t>
+      </w:r>
+    </w:p>
+  </w:footnote>
+  <w:footnote w:id="2">
+    <w:p>
+      <w:pPr>
+        <w:autoSpaceDE w:val="0"/>
+        <w:autoSpaceDN w:val="0"/>
+        <w:adjustRightInd w:val="0"/>
+        <w:rPr>
+          <w:rFonts w:ascii="Courier" w:hAnsi="Courier" w:cs="Courier"/>
+        </w:rPr>
+      </w:pPr>
+      <w:r>
+        <w:rPr>
+          <w:rStyle w:val="FootnoteReference"/>
+        </w:rPr>
+        <w:footnoteRef/>
+      </w:r>
+      <w:r>
+        <w:rPr>
+          <w:rFonts w:ascii="Courier" w:hAnsi="Courier" w:cs="Courier"/>
+        </w:rPr>
+        <w:t>this is another footnote</w:t>
+      </w:r>
+    </w:p>
+  </w:footnote>
+  <w:footnote w:id="3">
+    <w:p>
+      <w:pPr>
+        <w:autoSpaceDE w:val="0"/>
+        <w:autoSpaceDN w:val="0"/>
+        <w:adjustRightInd w:val="0"/>
+        <w:rPr>
+          <w:rFonts w:ascii="Courier" w:hAnsi="Courier" w:cs="Courier"/>
+        </w:rPr>
+      </w:pPr>
+      <w:r>
+        <w:rPr>
+          <w:rStyle w:val="FootnoteReference"/>
+        </w:rPr>
+        <w:footnoteRef/>
+      </w:r>
+      <w:r>
+        <w:rPr>
+          <w:rFonts w:ascii="Courier" w:hAnsi="Courier" w:cs="Courier"/>
+        </w:rPr>
+        <w:t>this is one more footnote. Note that the bold text is a separate markup from the footnote - it's just shown that way</w:t>
+      </w:r>
+      <w:r>
+        <w:rPr>
+          <w:rFonts w:ascii="Courier" w:hAnsi="Courier" w:cs="Courier"/>
+        </w:rPr>
+        <w:t xml:space="preserve"> in this file so you can find the footnotes</w:t>
       </w:r>
     </w:p>
   </w:footnote>
@@ -4352,6 +4448,28 @@
     <w:semiHidden/>
     <w:unhideWhenUsed/>
   </w:style>
+  <w:style w:type="character" w:styleId="EndnoteReference">
+    <w:name w:val="endnote reference"/>
+    <w:basedOn w:val="DefaultParagraphFont"/>
+    <w:uiPriority w:val="99"/>
+    <w:semiHidden/>
+    <w:unhideWhenUsed/>
+    <w:rsid w:val="005E6EE0"/>
+    <w:rPr>
+      <w:vertAlign w:val="superscript"/>
+    </w:rPr>
+  </w:style>
+  <w:style w:type="character" w:styleId="FootnoteReference">
+    <w:name w:val="footnote reference"/>
+    <w:basedOn w:val="DefaultParagraphFont"/>
+    <w:uiPriority w:val="99"/>
+    <w:semiHidden/>
+    <w:unhideWhenUsed/>
+    <w:rsid w:val="005E6EE0"/>
+    <w:rPr>
+      <w:vertAlign w:val="superscript"/>
+    </w:rPr>
+  </w:style>
 </w:styles>
 </file>
 

</xml_diff>

<commit_message>
adding comments in example
</commit_message>
<xml_diff>
--- a/example/manuscript.docx
+++ b/example/manuscript.docx
@@ -34,7 +34,7 @@
         <w:rPr>
           <w:rFonts w:ascii="Courier" w:hAnsi="Courier" w:cs="Courier"/>
         </w:rPr>
-        <w:t>approx. 3700 words</w:t>
+        <w:t>approx. 3400 words</w:t>
       </w:r>
     </w:p>
     <w:p>
@@ -571,14 +571,38 @@
         <w:rPr>
           <w:rFonts w:ascii="Courier" w:hAnsi="Courier" w:cs="Courier"/>
         </w:rPr>
-        <w:t xml:space="preserve">n scelerisque sem at dolor. Maecenas mattis. Sed convallis tristique sem. Proin ut ligula vel nunc egestas porttitor. Morbi lectus risus, iaculis vel, suscipit quis, </w:t>
-      </w:r>
+        <w:t>n scelerisque sem at dolor. Maecenas mattis. Sed convallis tristique sem. Proin ut ligula vel nunc egestas porttitor. Morbi lectus risus, iaculis vel, suscipit quis, luctus non, massa. Fusce ac turpis quis ligula lacinia aliquet. Mauris ipsum.</w:t>
+      </w:r>
+    </w:p>
+    <w:p>
+      <w:pPr>
+        <w:autoSpaceDE w:val="0"/>
+        <w:autoSpaceDN w:val="0"/>
+        <w:adjustRightInd w:val="0"/>
+        <w:spacing w:line="480" w:lineRule="auto"/>
+        <w:ind w:firstLine="720"/>
+        <w:rPr>
+          <w:rFonts w:ascii="Courier" w:hAnsi="Courier" w:cs="Courier"/>
+        </w:rPr>
+      </w:pPr>
       <w:r>
         <w:rPr>
           <w:rFonts w:ascii="Courier" w:hAnsi="Courier" w:cs="Courier"/>
         </w:rPr>
         <w:lastRenderedPageBreak/>
-        <w:t>luctus non, massa. Fusce ac turpis quis ligula lacinia aliquet. Mauris ipsum.</w:t>
+        <w:t xml:space="preserve">Nulla metus </w:t>
+      </w:r>
+      <w:r>
+        <w:rPr>
+          <w:rFonts w:ascii="Courier" w:hAnsi="Courier" w:cs="Courier"/>
+        </w:rPr>
+        <w:t>metus, ullamcorper vel, tincidunt sed, euismod in, nibh. Quisque volutpat condimentum velit. Class aptent taciti sociosqu ad litora torquent per conubia nostra, per inceptos himenaeos. Nam nec ante. Sed lacinia, urna non tincidunt mattis, tortor neque adip</w:t>
+      </w:r>
+      <w:r>
+        <w:rPr>
+          <w:rFonts w:ascii="Courier" w:hAnsi="Courier" w:cs="Courier"/>
+        </w:rPr>
+        <w:t>iscing diam, a cursus ipsum ante quis turpis. Nulla facilisi. Ut fringilla. Suspendisse potenti. Nunc feugiat mi a tellus consequat imperdiet. Vestibulum sapien. Proin quam. Etiam ultrices. Suspendisse in justo eu magna luctus suscipit.</w:t>
       </w:r>
     </w:p>
     <w:p>
@@ -596,19 +620,25 @@
         <w:rPr>
           <w:rFonts w:ascii="Courier" w:hAnsi="Courier" w:cs="Courier"/>
         </w:rPr>
-        <w:t xml:space="preserve">Nulla metus </w:t>
-      </w:r>
-      <w:r>
-        <w:rPr>
-          <w:rFonts w:ascii="Courier" w:hAnsi="Courier" w:cs="Courier"/>
-        </w:rPr>
-        <w:t>metus, ullamcorper vel, tincidunt sed, euismod in, nibh. Quisque volutpat condimentum velit. Class aptent taciti sociosqu ad litora torquent per conubia nostra, per inceptos himenaeos. Nam nec ante. Sed lacinia, urna non tincidunt mattis, tortor neque adip</w:t>
-      </w:r>
-      <w:r>
-        <w:rPr>
-          <w:rFonts w:ascii="Courier" w:hAnsi="Courier" w:cs="Courier"/>
-        </w:rPr>
-        <w:t>iscing diam, a cursus ipsum ante quis turpis. Nulla facilisi. Ut fringilla. Suspendisse potenti. Nunc feugiat mi a tellus consequat imperdiet. Vestibulum sapien. Proin quam. Etiam ultrices. Suspendisse in justo eu magna luctus suscipit.</w:t>
+        <w:t>Sed lectus. Integer</w:t>
+      </w:r>
+      <w:r>
+        <w:rPr>
+          <w:rFonts w:ascii="Courier" w:hAnsi="Courier" w:cs="Courier"/>
+        </w:rPr>
+        <w:t xml:space="preserve"> euismod lacus luctus magna. Quisque cursus, metus vitae pharetra auctor, sem massa mattis sem, at interdum magna augue eget diam. Vestibulum ante ipsum primis in faucibus orci luctus et ultrices posuere cubilia Curae; Morbi lacinia molestie dui. Praesent </w:t>
+      </w:r>
+      <w:r>
+        <w:rPr>
+          <w:rFonts w:ascii="Courier" w:hAnsi="Courier" w:cs="Courier"/>
+        </w:rPr>
+        <w:t>blandit dolor. Sed non quam. In vel mi sit amet augue congue elementum. Morbi in ipsum sit amet pede facilisis laoreet. Donec lacus nunc, viverra nec, blandit vel, egestas et, augue. Vestibulum tincidunt malesuada tellus. Ut ultrices ultrices enim. Curabit</w:t>
+      </w:r>
+      <w:r>
+        <w:rPr>
+          <w:rFonts w:ascii="Courier" w:hAnsi="Courier" w:cs="Courier"/>
+        </w:rPr>
+        <w:t>ur sit amet mauris. Morbi in dui quis est pulvinar ullamcorper.</w:t>
       </w:r>
     </w:p>
     <w:p>
@@ -626,50 +656,7 @@
         <w:rPr>
           <w:rFonts w:ascii="Courier" w:hAnsi="Courier" w:cs="Courier"/>
         </w:rPr>
-        <w:t>Sed lectus. Integer</w:t>
-      </w:r>
-      <w:r>
-        <w:rPr>
-          <w:rFonts w:ascii="Courier" w:hAnsi="Courier" w:cs="Courier"/>
-        </w:rPr>
-        <w:t xml:space="preserve"> euismod lacus luctus magna. Quisque cursus, metus vitae pharetra auctor, sem massa mattis sem, at interdum magna augue eget diam. Vestibulum ante ipsum primis in faucibus orci luctus et ultrices posuere cubilia Curae; Morbi lacinia molestie dui. Praesent </w:t>
-      </w:r>
-      <w:r>
-        <w:rPr>
-          <w:rFonts w:ascii="Courier" w:hAnsi="Courier" w:cs="Courier"/>
-        </w:rPr>
-        <w:t>blandit dolor. Sed non quam. In vel mi sit amet augue congue elementum. Morbi in ipsum sit amet pede facilisis laoreet. Donec lacus nunc, viverra nec, blandit vel, egestas et, augue. Vestibulum tincidunt malesuada tellus. Ut ultrices ultrices enim. Curabit</w:t>
-      </w:r>
-      <w:r>
-        <w:rPr>
-          <w:rFonts w:ascii="Courier" w:hAnsi="Courier" w:cs="Courier"/>
-        </w:rPr>
-        <w:t>ur sit amet mauris. Morbi in dui quis est pulvinar ullamcorper.</w:t>
-      </w:r>
-    </w:p>
-    <w:p>
-      <w:pPr>
-        <w:autoSpaceDE w:val="0"/>
-        <w:autoSpaceDN w:val="0"/>
-        <w:adjustRightInd w:val="0"/>
-        <w:spacing w:line="480" w:lineRule="auto"/>
-        <w:ind w:firstLine="720"/>
-        <w:rPr>
-          <w:rFonts w:ascii="Courier" w:hAnsi="Courier" w:cs="Courier"/>
-        </w:rPr>
-      </w:pPr>
-      <w:r>
-        <w:rPr>
-          <w:rFonts w:ascii="Courier" w:hAnsi="Courier" w:cs="Courier"/>
-        </w:rPr>
-        <w:t xml:space="preserve">Nulla facilisi. Integer lacinia sollicitudin massa. Cras metus. Sed aliquet risus a tortor. Integer id quam. Morbi mi. Quisque nisl felis, venenatis tristique, dignissim in, ultrices </w:t>
-      </w:r>
-      <w:r>
-        <w:rPr>
-          <w:rFonts w:ascii="Courier" w:hAnsi="Courier" w:cs="Courier"/>
-        </w:rPr>
-        <w:lastRenderedPageBreak/>
-        <w:t>sit amet,</w:t>
+        <w:t>Nulla facilisi. Integer lacinia sollicitudin massa. Cras metus. Sed aliquet risus a tortor. Integer id quam. Morbi mi. Quisque nisl felis, venenatis tristique, dignissim in, ultrices sit amet,</w:t>
       </w:r>
       <w:r>
         <w:rPr>
@@ -693,6 +680,7 @@
         <w:rPr>
           <w:rFonts w:ascii="Courier" w:hAnsi="Courier" w:cs="Courier"/>
         </w:rPr>
+        <w:lastRenderedPageBreak/>
         <w:t xml:space="preserve">### </w:t>
       </w:r>
     </w:p>
@@ -771,38 +759,38 @@
         <w:rPr>
           <w:rFonts w:ascii="Courier" w:hAnsi="Courier" w:cs="Courier"/>
         </w:rPr>
-        <w:t xml:space="preserve"> vel, tincidunt sed, euismod in, nibh. Quisque volutpat condimentum velit. Class aptent taciti sociosqu ad litora torquent per conubia nostra, per inceptos himenaeos. Nam nec ante. Sed lacinia, urna non </w:t>
+        <w:t xml:space="preserve"> vel, tincidunt sed, euismod in, nibh. Quisque volutpat condimentum velit. Class aptent taciti sociosqu ad litora torquent per conubia nostra, per inceptos himenaeos. Nam nec ante. Sed lacinia, urna non tincidunt mattis, tortor neque adipiscing diam, a cur</w:t>
+      </w:r>
+      <w:r>
+        <w:rPr>
+          <w:rFonts w:ascii="Courier" w:hAnsi="Courier" w:cs="Courier"/>
+        </w:rPr>
+        <w:t>sus ipsum ante quis turpis. Nulla facilisi. Ut fringilla. Suspendisse potenti. Nunc feugiat mi a tellus consequat imperdiet. Vestibulum sapien. Proin quam. Etiam ultrices. Suspendisse in justo eu magna luctus suscipit.</w:t>
+      </w:r>
+    </w:p>
+    <w:p>
+      <w:pPr>
+        <w:autoSpaceDE w:val="0"/>
+        <w:autoSpaceDN w:val="0"/>
+        <w:adjustRightInd w:val="0"/>
+        <w:spacing w:line="480" w:lineRule="auto"/>
+        <w:ind w:firstLine="720"/>
+        <w:rPr>
+          <w:rFonts w:ascii="Courier" w:hAnsi="Courier" w:cs="Courier"/>
+        </w:rPr>
+      </w:pPr>
+      <w:r>
+        <w:rPr>
+          <w:rFonts w:ascii="Courier" w:hAnsi="Courier" w:cs="Courier"/>
+        </w:rPr>
+        <w:t xml:space="preserve">Sed lectus. Integer euismod lacus luctus magna. Quisque cursus, metus vitae pharetra auctor, sem massa mattis sem, at interdum magna </w:t>
       </w:r>
       <w:r>
         <w:rPr>
           <w:rFonts w:ascii="Courier" w:hAnsi="Courier" w:cs="Courier"/>
         </w:rPr>
         <w:lastRenderedPageBreak/>
-        <w:t>tincidunt mattis, tortor neque adipiscing diam, a cur</w:t>
-      </w:r>
-      <w:r>
-        <w:rPr>
-          <w:rFonts w:ascii="Courier" w:hAnsi="Courier" w:cs="Courier"/>
-        </w:rPr>
-        <w:t>sus ipsum ante quis turpis. Nulla facilisi. Ut fringilla. Suspendisse potenti. Nunc feugiat mi a tellus consequat imperdiet. Vestibulum sapien. Proin quam. Etiam ultrices. Suspendisse in justo eu magna luctus suscipit.</w:t>
-      </w:r>
-    </w:p>
-    <w:p>
-      <w:pPr>
-        <w:autoSpaceDE w:val="0"/>
-        <w:autoSpaceDN w:val="0"/>
-        <w:adjustRightInd w:val="0"/>
-        <w:spacing w:line="480" w:lineRule="auto"/>
-        <w:ind w:firstLine="720"/>
-        <w:rPr>
-          <w:rFonts w:ascii="Courier" w:hAnsi="Courier" w:cs="Courier"/>
-        </w:rPr>
-      </w:pPr>
-      <w:r>
-        <w:rPr>
-          <w:rFonts w:ascii="Courier" w:hAnsi="Courier" w:cs="Courier"/>
-        </w:rPr>
-        <w:t>Sed lectus. Integer euismod lacus luctus magna. Quisque cursus, metus vitae pharetra auctor, sem massa mattis sem, at interdum magna augue eget diam. Vestibulum ante ipsum primis in faucibus orci luctus et ultrices posuere cubilia Curae; Morbi lacinia mole</w:t>
+        <w:t>augue eget diam. Vestibulum ante ipsum primis in faucibus orci luctus et ultrices posuere cubilia Curae; Morbi lacinia mole</w:t>
       </w:r>
       <w:r>
         <w:rPr>
@@ -874,14 +862,38 @@
         <w:rPr>
           <w:rFonts w:ascii="Courier" w:hAnsi="Courier" w:cs="Courier"/>
         </w:rPr>
+        <w:t xml:space="preserve">Lorem ipsum dolor sit amet, consectetur adipiscing elit. Integer nec odio. Praesent libero. Sed cursus ante dapibus diam. Sed nisi. Nulla quis sem at nibh elementum imperdiet. Duis sagittis ipsum. Praesent mauris. Fusce nec tellus sed augue semper porta. </w:t>
+      </w:r>
+      <w:r>
+        <w:rPr>
+          <w:rFonts w:ascii="Courier" w:hAnsi="Courier" w:cs="Courier"/>
+        </w:rPr>
+        <w:t>Mauris massa. Vestibulum lacinia arcu eget nulla. Class aptent taciti sociosqu ad litora torquent per conubia nostra, per inceptos himenaeos. Curabitur sodales ligula in libero.</w:t>
+      </w:r>
+    </w:p>
+    <w:p>
+      <w:pPr>
+        <w:autoSpaceDE w:val="0"/>
+        <w:autoSpaceDN w:val="0"/>
+        <w:adjustRightInd w:val="0"/>
+        <w:spacing w:line="480" w:lineRule="auto"/>
+        <w:ind w:firstLine="720"/>
+        <w:rPr>
+          <w:rFonts w:ascii="Courier" w:hAnsi="Courier" w:cs="Courier"/>
+        </w:rPr>
+      </w:pPr>
+      <w:r>
+        <w:rPr>
+          <w:rFonts w:ascii="Courier" w:hAnsi="Courier" w:cs="Courier"/>
+        </w:rPr>
         <w:lastRenderedPageBreak/>
-        <w:t xml:space="preserve">Lorem ipsum dolor sit amet, consectetur adipiscing elit. Integer nec odio. Praesent libero. Sed cursus ante dapibus diam. Sed nisi. Nulla quis sem at nibh elementum imperdiet. Duis sagittis ipsum. Praesent mauris. Fusce nec tellus sed augue semper porta. </w:t>
-      </w:r>
-      <w:r>
-        <w:rPr>
-          <w:rFonts w:ascii="Courier" w:hAnsi="Courier" w:cs="Courier"/>
-        </w:rPr>
-        <w:t>Mauris massa. Vestibulum lacinia arcu eget nulla. Class aptent taciti sociosqu ad litora torquent per conubia nostra, per inceptos himenaeos. Curabitur sodales ligula in libero.</w:t>
+        <w:t xml:space="preserve">Sed dignissim lacinia nunc. Curabitur tortor. Pellentesque nibh. Aenean quam. </w:t>
+      </w:r>
+      <w:r>
+        <w:rPr>
+          <w:rFonts w:ascii="Courier" w:hAnsi="Courier" w:cs="Courier"/>
+        </w:rPr>
+        <w:t>In scelerisque sem at dolor. Maecenas mattis. Sed convallis tristique sem. Proin ut ligula vel nunc egestas porttitor. Morbi lectus risus, iaculis vel, suscipit quis, luctus non, massa. Fusce ac turpis quis ligula lacinia aliquet. Mauris ipsum.</w:t>
       </w:r>
     </w:p>
     <w:p>
@@ -899,13 +911,19 @@
         <w:rPr>
           <w:rFonts w:ascii="Courier" w:hAnsi="Courier" w:cs="Courier"/>
         </w:rPr>
-        <w:t xml:space="preserve">Sed dignissim lacinia nunc. Curabitur tortor. Pellentesque nibh. Aenean quam. </w:t>
-      </w:r>
-      <w:r>
-        <w:rPr>
-          <w:rFonts w:ascii="Courier" w:hAnsi="Courier" w:cs="Courier"/>
-        </w:rPr>
-        <w:t>In scelerisque sem at dolor. Maecenas mattis. Sed convallis tristique sem. Proin ut ligula vel nunc egestas porttitor. Morbi lectus risus, iaculis vel, suscipit quis, luctus non, massa. Fusce ac turpis quis ligula lacinia aliquet. Mauris ipsum.</w:t>
+        <w:t>Nulla metus</w:t>
+      </w:r>
+      <w:r>
+        <w:rPr>
+          <w:rFonts w:ascii="Courier" w:hAnsi="Courier" w:cs="Courier"/>
+        </w:rPr>
+        <w:t xml:space="preserve"> metus, ullamcorper vel, tincidunt sed, euismod in, nibh. Quisque volutpat condimentum velit. Class aptent taciti sociosqu ad litora torquent per conubia nostra, per inceptos himenaeos. Nam nec ante. Sed lacinia, urna non tincidunt mattis, tortor neque adi</w:t>
+      </w:r>
+      <w:r>
+        <w:rPr>
+          <w:rFonts w:ascii="Courier" w:hAnsi="Courier" w:cs="Courier"/>
+        </w:rPr>
+        <w:t>piscing diam, a cursus ipsum ante quis turpis. Nulla facilisi. Ut fringilla. Suspendisse potenti. Nunc feugiat mi a tellus consequat imperdiet. Vestibulum sapien. Proin quam. Etiam ultrices. Suspendisse in justo eu magna luctus suscipit.</w:t>
       </w:r>
     </w:p>
     <w:p>
@@ -923,19 +941,25 @@
         <w:rPr>
           <w:rFonts w:ascii="Courier" w:hAnsi="Courier" w:cs="Courier"/>
         </w:rPr>
-        <w:t>Nulla metus</w:t>
-      </w:r>
-      <w:r>
-        <w:rPr>
-          <w:rFonts w:ascii="Courier" w:hAnsi="Courier" w:cs="Courier"/>
-        </w:rPr>
-        <w:t xml:space="preserve"> metus, ullamcorper vel, tincidunt sed, euismod in, nibh. Quisque volutpat condimentum velit. Class aptent taciti sociosqu ad litora torquent per conubia nostra, per inceptos himenaeos. Nam nec ante. Sed lacinia, urna non tincidunt mattis, tortor neque adi</w:t>
-      </w:r>
-      <w:r>
-        <w:rPr>
-          <w:rFonts w:ascii="Courier" w:hAnsi="Courier" w:cs="Courier"/>
-        </w:rPr>
-        <w:t>piscing diam, a cursus ipsum ante quis turpis. Nulla facilisi. Ut fringilla. Suspendisse potenti. Nunc feugiat mi a tellus consequat imperdiet. Vestibulum sapien. Proin quam. Etiam ultrices. Suspendisse in justo eu magna luctus suscipit.</w:t>
+        <w:t>Sed lectus. Intege</w:t>
+      </w:r>
+      <w:r>
+        <w:rPr>
+          <w:rFonts w:ascii="Courier" w:hAnsi="Courier" w:cs="Courier"/>
+        </w:rPr>
+        <w:t>r euismod lacus luctus magna. Quisque cursus, metus vitae pharetra auctor, sem massa mattis sem, at interdum magna augue eget diam. Vestibulum ante ipsum primis in faucibus orci luctus et ultrices posuere cubilia Curae; Morbi lacinia molestie dui. Praesent</w:t>
+      </w:r>
+      <w:r>
+        <w:rPr>
+          <w:rFonts w:ascii="Courier" w:hAnsi="Courier" w:cs="Courier"/>
+        </w:rPr>
+        <w:t xml:space="preserve"> blandit dolor. Sed non quam. In vel mi sit amet augue congue elementum. Morbi in ipsum sit amet pede facilisis laoreet. Donec lacus nunc, viverra nec, blandit vel, egestas et, augue. Vestibulum tincidunt malesuada tellus. Ut ultrices ultrices enim. Curabi</w:t>
+      </w:r>
+      <w:r>
+        <w:rPr>
+          <w:rFonts w:ascii="Courier" w:hAnsi="Courier" w:cs="Courier"/>
+        </w:rPr>
+        <w:t>tur sit amet mauris. Morbi in dui quis est pulvinar ullamcorper.</w:t>
       </w:r>
     </w:p>
     <w:p>
@@ -953,44 +977,14 @@
         <w:rPr>
           <w:rFonts w:ascii="Courier" w:hAnsi="Courier" w:cs="Courier"/>
         </w:rPr>
+        <w:t xml:space="preserve">Nulla facilisi. Integer lacinia sollicitudin massa. Cras metus. Sed aliquet risus a tortor. Integer id quam. Morbi mi. Quisque nisl </w:t>
+      </w:r>
+      <w:r>
+        <w:rPr>
+          <w:rFonts w:ascii="Courier" w:hAnsi="Courier" w:cs="Courier"/>
+        </w:rPr>
         <w:lastRenderedPageBreak/>
-        <w:t>Sed lectus. Intege</w:t>
-      </w:r>
-      <w:r>
-        <w:rPr>
-          <w:rFonts w:ascii="Courier" w:hAnsi="Courier" w:cs="Courier"/>
-        </w:rPr>
-        <w:t>r euismod lacus luctus magna. Quisque cursus, metus vitae pharetra auctor, sem massa mattis sem, at interdum magna augue eget diam. Vestibulum ante ipsum primis in faucibus orci luctus et ultrices posuere cubilia Curae; Morbi lacinia molestie dui. Praesent</w:t>
-      </w:r>
-      <w:r>
-        <w:rPr>
-          <w:rFonts w:ascii="Courier" w:hAnsi="Courier" w:cs="Courier"/>
-        </w:rPr>
-        <w:t xml:space="preserve"> blandit dolor. Sed non quam. In vel mi sit amet augue congue elementum. Morbi in ipsum sit amet pede facilisis laoreet. Donec lacus nunc, viverra nec, blandit vel, egestas et, augue. Vestibulum tincidunt malesuada tellus. Ut ultrices ultrices enim. Curabi</w:t>
-      </w:r>
-      <w:r>
-        <w:rPr>
-          <w:rFonts w:ascii="Courier" w:hAnsi="Courier" w:cs="Courier"/>
-        </w:rPr>
-        <w:t>tur sit amet mauris. Morbi in dui quis est pulvinar ullamcorper.</w:t>
-      </w:r>
-    </w:p>
-    <w:p>
-      <w:pPr>
-        <w:autoSpaceDE w:val="0"/>
-        <w:autoSpaceDN w:val="0"/>
-        <w:adjustRightInd w:val="0"/>
-        <w:spacing w:line="480" w:lineRule="auto"/>
-        <w:ind w:firstLine="720"/>
-        <w:rPr>
-          <w:rFonts w:ascii="Courier" w:hAnsi="Courier" w:cs="Courier"/>
-        </w:rPr>
-      </w:pPr>
-      <w:r>
-        <w:rPr>
-          <w:rFonts w:ascii="Courier" w:hAnsi="Courier" w:cs="Courier"/>
-        </w:rPr>
-        <w:t>Nulla facilisi. Integer lacinia sollicitudin massa. Cras metus. Sed aliquet risus a tortor. Integer id quam. Morbi mi. Quisque nisl felis, venenatis tristique, dignissim in, ultrices sit amet</w:t>
+        <w:t>felis, venenatis tristique, dignissim in, ultrices sit amet</w:t>
       </w:r>
       <w:r>
         <w:rPr>
@@ -1387,14 +1381,14 @@
         <w:rPr>
           <w:rFonts w:ascii="Courier" w:hAnsi="Courier" w:cs="Courier"/>
         </w:rPr>
-        <w:t xml:space="preserve">n scelerisque sem at dolor. Maecenas mattis. Sed convallis tristique sem. Proin ut ligula vel nunc egestas </w:t>
+        <w:t xml:space="preserve">n scelerisque sem at dolor. Maecenas mattis. Sed convallis tristique sem. Proin ut ligula vel nunc egestas porttitor. Morbi lectus </w:t>
       </w:r>
       <w:r>
         <w:rPr>
           <w:rFonts w:ascii="Courier" w:hAnsi="Courier" w:cs="Courier"/>
         </w:rPr>
         <w:lastRenderedPageBreak/>
-        <w:t>porttitor. Morbi lectus risus, iaculis vel, suscipit quis, luctus non, massa. Fusce ac turpis quis ligula lacinia aliquet. Mauris ipsum.</w:t>
+        <w:t>risus, iaculis vel, suscipit quis, luctus non, massa. Fusce ac turpis quis ligula lacinia aliquet. Mauris ipsum.</w:t>
       </w:r>
     </w:p>
     <w:p>
@@ -1478,20 +1472,20 @@
         <w:rPr>
           <w:rFonts w:ascii="Courier" w:hAnsi="Courier" w:cs="Courier"/>
         </w:rPr>
-        <w:t xml:space="preserve">Nulla facilisi. Integer lacinia sollicitudin massa. Cras metus. Sed aliquet risus a tortor. Integer id quam. Morbi mi. </w:t>
+        <w:t>Nulla facilisi. Integer lacinia sollicitudin massa. Cras metus. Sed aliquet risus a tortor. Integer id quam. Morbi mi. Quisque nisl felis, venenatis tristique, dignissim in, ultrices sit amet,</w:t>
+      </w:r>
+      <w:r>
+        <w:rPr>
+          <w:rFonts w:ascii="Courier" w:hAnsi="Courier" w:cs="Courier"/>
+        </w:rPr>
+        <w:t xml:space="preserve"> augue. Proin sodales libero eget ante. Nulla quam. Aenean laoreet. Vestibulum nisi lectus, commodo ac, facilisis ac, ultricies eu, pede. Ut orci </w:t>
       </w:r>
       <w:r>
         <w:rPr>
           <w:rFonts w:ascii="Courier" w:hAnsi="Courier" w:cs="Courier"/>
         </w:rPr>
         <w:lastRenderedPageBreak/>
-        <w:t>Quisque nisl felis, venenatis tristique, dignissim in, ultrices sit amet,</w:t>
-      </w:r>
-      <w:r>
-        <w:rPr>
-          <w:rFonts w:ascii="Courier" w:hAnsi="Courier" w:cs="Courier"/>
-        </w:rPr>
-        <w:t xml:space="preserve"> augue. Proin sodales libero eget ante. Nulla quam. Aenean laoreet. Vestibulum nisi lectus, commodo ac, facilisis ac, ultricies eu, pede. Ut orci risus, accumsan porttitor, cursus quis, aliquet eget, justo. Sed pretium blandit orci.</w:t>
+        <w:t>risus, accumsan porttitor, cursus quis, aliquet eget, justo. Sed pretium blandit orci.</w:t>
       </w:r>
     </w:p>
     <w:p>
@@ -1587,37 +1581,31 @@
         <w:rPr>
           <w:rFonts w:ascii="Courier" w:hAnsi="Courier" w:cs="Courier"/>
         </w:rPr>
-        <w:t xml:space="preserve"> vel, tincidunt sed, euismod in, nibh. Quisque volutpat condimentum velit. Class aptent taciti sociosqu ad litora torquent per conubia nostra, per </w:t>
-      </w:r>
+        <w:t xml:space="preserve"> vel, tincidunt sed, euismod in, nibh. Quisque volutpat condimentum velit. Class aptent taciti sociosqu ad litora torquent per conubia nostra, per inceptos himenaeos. Nam nec ante. Sed lacinia, urna non tincidunt mattis, tortor neque adipiscing diam, a cur</w:t>
+      </w:r>
+      <w:r>
+        <w:rPr>
+          <w:rFonts w:ascii="Courier" w:hAnsi="Courier" w:cs="Courier"/>
+        </w:rPr>
+        <w:t>sus ipsum ante quis turpis. Nulla facilisi. Ut fringilla. Suspendisse potenti. Nunc feugiat mi a tellus consequat imperdiet. Vestibulum sapien. Proin quam. Etiam ultrices. Suspendisse in justo eu magna luctus suscipit.</w:t>
+      </w:r>
+    </w:p>
+    <w:p>
+      <w:pPr>
+        <w:autoSpaceDE w:val="0"/>
+        <w:autoSpaceDN w:val="0"/>
+        <w:adjustRightInd w:val="0"/>
+        <w:spacing w:line="480" w:lineRule="auto"/>
+        <w:ind w:firstLine="720"/>
+        <w:rPr>
+          <w:rFonts w:ascii="Courier" w:hAnsi="Courier" w:cs="Courier"/>
+        </w:rPr>
+      </w:pPr>
       <w:r>
         <w:rPr>
           <w:rFonts w:ascii="Courier" w:hAnsi="Courier" w:cs="Courier"/>
         </w:rPr>
         <w:lastRenderedPageBreak/>
-        <w:t>inceptos himenaeos. Nam nec ante. Sed lacinia, urna non tincidunt mattis, tortor neque adipiscing diam, a cur</w:t>
-      </w:r>
-      <w:r>
-        <w:rPr>
-          <w:rFonts w:ascii="Courier" w:hAnsi="Courier" w:cs="Courier"/>
-        </w:rPr>
-        <w:t>sus ipsum ante quis turpis. Nulla facilisi. Ut fringilla. Suspendisse potenti. Nunc feugiat mi a tellus consequat imperdiet. Vestibulum sapien. Proin quam. Etiam ultrices. Suspendisse in justo eu magna luctus suscipit.</w:t>
-      </w:r>
-    </w:p>
-    <w:p>
-      <w:pPr>
-        <w:autoSpaceDE w:val="0"/>
-        <w:autoSpaceDN w:val="0"/>
-        <w:adjustRightInd w:val="0"/>
-        <w:spacing w:line="480" w:lineRule="auto"/>
-        <w:ind w:firstLine="720"/>
-        <w:rPr>
-          <w:rFonts w:ascii="Courier" w:hAnsi="Courier" w:cs="Courier"/>
-        </w:rPr>
-      </w:pPr>
-      <w:r>
-        <w:rPr>
-          <w:rFonts w:ascii="Courier" w:hAnsi="Courier" w:cs="Courier"/>
-        </w:rPr>
         <w:t>Sed lectus. Integer euismod lacus luc</w:t>
       </w:r>
       <w:r>
@@ -1696,20 +1684,26 @@
         <w:rPr>
           <w:rFonts w:ascii="Courier" w:hAnsi="Courier" w:cs="Courier"/>
         </w:rPr>
+        <w:t>Lorem ipsum dolor sit amet, consecte</w:t>
+      </w:r>
+      <w:r>
+        <w:rPr>
+          <w:rFonts w:ascii="Courier" w:hAnsi="Courier" w:cs="Courier"/>
+        </w:rPr>
+        <w:t>tur adipiscing elit. Integer nec odio. Praesent libero. Sed cursus ante dapibus diam. Sed nisi. Nulla quis sem at nibh elementum imperdiet. Duis sagittis ipsum. Praesent mauris. Fusce nec tellus sed augue semper porta. Mauris massa. Vestibulum lacinia arcu</w:t>
+      </w:r>
+      <w:r>
+        <w:rPr>
+          <w:rFonts w:ascii="Courier" w:hAnsi="Courier" w:cs="Courier"/>
+        </w:rPr>
+        <w:t xml:space="preserve"> eget nulla. Class aptent taciti sociosqu ad litora torquent </w:t>
+      </w:r>
+      <w:r>
+        <w:rPr>
+          <w:rFonts w:ascii="Courier" w:hAnsi="Courier" w:cs="Courier"/>
+        </w:rPr>
         <w:lastRenderedPageBreak/>
-        <w:t>Lorem ipsum dolor sit amet, consecte</w:t>
-      </w:r>
-      <w:r>
-        <w:rPr>
-          <w:rFonts w:ascii="Courier" w:hAnsi="Courier" w:cs="Courier"/>
-        </w:rPr>
-        <w:t>tur adipiscing elit. Integer nec odio. Praesent libero. Sed cursus ante dapibus diam. Sed nisi. Nulla quis sem at nibh elementum imperdiet. Duis sagittis ipsum. Praesent mauris. Fusce nec tellus sed augue semper porta. Mauris massa. Vestibulum lacinia arcu</w:t>
-      </w:r>
-      <w:r>
-        <w:rPr>
-          <w:rFonts w:ascii="Courier" w:hAnsi="Courier" w:cs="Courier"/>
-        </w:rPr>
-        <w:t xml:space="preserve"> eget nulla. Class aptent taciti sociosqu ad litora torquent per conubia nostra, per inceptos himenaeos. Curabitur sodales ligula in libero.</w:t>
+        <w:t>per conubia nostra, per inceptos himenaeos. Curabitur sodales ligula in libero.</w:t>
       </w:r>
     </w:p>
     <w:p>
@@ -1781,43 +1775,43 @@
         <w:rPr>
           <w:rFonts w:ascii="Courier" w:hAnsi="Courier" w:cs="Courier"/>
         </w:rPr>
+        <w:t>Sed lectus. Integer euismod lacus luctus magna. Quisque</w:t>
+      </w:r>
+      <w:r>
+        <w:rPr>
+          <w:rFonts w:ascii="Courier" w:hAnsi="Courier" w:cs="Courier"/>
+        </w:rPr>
+        <w:t xml:space="preserve"> cursus, metus vitae pharetra auctor, sem massa mattis sem, at interdum magna augue eget diam. Vestibulum ante ipsum primis in faucibus orci luctus et ultrices posuere cubilia Curae; Morbi lacinia molestie dui. Praesent blandit dolor. Sed non quam. In vel </w:t>
+      </w:r>
+      <w:r>
+        <w:rPr>
+          <w:rFonts w:ascii="Courier" w:hAnsi="Courier" w:cs="Courier"/>
+        </w:rPr>
+        <w:t>mi sit amet augue congue elementum. Morbi in ipsum sit amet pede facilisis laoreet. Donec lacus nunc, viverra nec, blandit vel, egestas et, augue. Vestibulum tincidunt malesuada tellus. Ut ultrices ultrices enim. Curabitur sit amet mauris. Morbi in dui qui</w:t>
+      </w:r>
+      <w:r>
+        <w:rPr>
+          <w:rFonts w:ascii="Courier" w:hAnsi="Courier" w:cs="Courier"/>
+        </w:rPr>
+        <w:t>s est pulvinar ullamcorper.</w:t>
+      </w:r>
+    </w:p>
+    <w:p>
+      <w:pPr>
+        <w:autoSpaceDE w:val="0"/>
+        <w:autoSpaceDN w:val="0"/>
+        <w:adjustRightInd w:val="0"/>
+        <w:spacing w:line="480" w:lineRule="auto"/>
+        <w:ind w:firstLine="720"/>
+        <w:rPr>
+          <w:rFonts w:ascii="Courier" w:hAnsi="Courier" w:cs="Courier"/>
+        </w:rPr>
+      </w:pPr>
+      <w:r>
+        <w:rPr>
+          <w:rFonts w:ascii="Courier" w:hAnsi="Courier" w:cs="Courier"/>
+        </w:rPr>
         <w:lastRenderedPageBreak/>
-        <w:t>Sed lectus. Integer euismod lacus luctus magna. Quisque</w:t>
-      </w:r>
-      <w:r>
-        <w:rPr>
-          <w:rFonts w:ascii="Courier" w:hAnsi="Courier" w:cs="Courier"/>
-        </w:rPr>
-        <w:t xml:space="preserve"> cursus, metus vitae pharetra auctor, sem massa mattis sem, at interdum magna augue eget diam. Vestibulum ante ipsum primis in faucibus orci luctus et ultrices posuere cubilia Curae; Morbi lacinia molestie dui. Praesent blandit dolor. Sed non quam. In vel </w:t>
-      </w:r>
-      <w:r>
-        <w:rPr>
-          <w:rFonts w:ascii="Courier" w:hAnsi="Courier" w:cs="Courier"/>
-        </w:rPr>
-        <w:t>mi sit amet augue congue elementum. Morbi in ipsum sit amet pede facilisis laoreet. Donec lacus nunc, viverra nec, blandit vel, egestas et, augue. Vestibulum tincidunt malesuada tellus. Ut ultrices ultrices enim. Curabitur sit amet mauris. Morbi in dui qui</w:t>
-      </w:r>
-      <w:r>
-        <w:rPr>
-          <w:rFonts w:ascii="Courier" w:hAnsi="Courier" w:cs="Courier"/>
-        </w:rPr>
-        <w:t>s est pulvinar ullamcorper.</w:t>
-      </w:r>
-    </w:p>
-    <w:p>
-      <w:pPr>
-        <w:autoSpaceDE w:val="0"/>
-        <w:autoSpaceDN w:val="0"/>
-        <w:adjustRightInd w:val="0"/>
-        <w:spacing w:line="480" w:lineRule="auto"/>
-        <w:ind w:firstLine="720"/>
-        <w:rPr>
-          <w:rFonts w:ascii="Courier" w:hAnsi="Courier" w:cs="Courier"/>
-        </w:rPr>
-      </w:pPr>
-      <w:r>
-        <w:rPr>
-          <w:rFonts w:ascii="Courier" w:hAnsi="Courier" w:cs="Courier"/>
-        </w:rPr>
         <w:t>Nulla facilisi. Integer lacinia sollicitudin massa. Cras metus. Sed aliquet risus a tortor. Integer id quam. Morbi mi. Quisque nisl felis, venenatis tristique, dignissim in, ultrices sit amet, augue. Proin sodales libero eget an</w:t>
       </w:r>
       <w:r>
@@ -2241,31 +2235,25 @@
         <w:rPr>
           <w:rFonts w:ascii="Courier" w:hAnsi="Courier" w:cs="Courier"/>
         </w:rPr>
-        <w:t xml:space="preserve">rcu eget nulla. Class aptent taciti sociosqu ad litora torquent per conubia </w:t>
-      </w:r>
+        <w:t>rcu eget nulla. Class aptent taciti sociosqu ad litora torquent per conubia nostra, per inceptos himenaeos. Curabitur sodales ligula in libero.</w:t>
+      </w:r>
+    </w:p>
+    <w:p>
+      <w:pPr>
+        <w:autoSpaceDE w:val="0"/>
+        <w:autoSpaceDN w:val="0"/>
+        <w:adjustRightInd w:val="0"/>
+        <w:spacing w:line="480" w:lineRule="auto"/>
+        <w:ind w:left="720" w:hanging="720"/>
+        <w:rPr>
+          <w:rFonts w:ascii="Courier" w:hAnsi="Courier" w:cs="Courier"/>
+        </w:rPr>
+      </w:pPr>
       <w:r>
         <w:rPr>
           <w:rFonts w:ascii="Courier" w:hAnsi="Courier" w:cs="Courier"/>
         </w:rPr>
         <w:lastRenderedPageBreak/>
-        <w:t>nostra, per inceptos himenaeos. Curabitur sodales ligula in libero.</w:t>
-      </w:r>
-    </w:p>
-    <w:p>
-      <w:pPr>
-        <w:autoSpaceDE w:val="0"/>
-        <w:autoSpaceDN w:val="0"/>
-        <w:adjustRightInd w:val="0"/>
-        <w:spacing w:line="480" w:lineRule="auto"/>
-        <w:ind w:left="720" w:hanging="720"/>
-        <w:rPr>
-          <w:rFonts w:ascii="Courier" w:hAnsi="Courier" w:cs="Courier"/>
-        </w:rPr>
-      </w:pPr>
-      <w:r>
-        <w:rPr>
-          <w:rFonts w:ascii="Courier" w:hAnsi="Courier" w:cs="Courier"/>
-        </w:rPr>
         <w:t>•</w:t>
       </w:r>
       <w:r>
@@ -2371,20 +2359,20 @@
         <w:rPr>
           <w:rFonts w:ascii="Courier" w:hAnsi="Courier" w:cs="Courier"/>
         </w:rPr>
-        <w:t xml:space="preserve">met, consectetur adipiscing elit. Integer nec odio. Praesent libero. Sed cursus ante dapibus diam. Sed nisi. Nulla quis </w:t>
+        <w:t>met, consectetur adipiscing elit. Integer nec odio. Praesent libero. Sed cursus ante dapibus diam. Sed nisi. Nulla quis sem at nibh elementum imperdiet. Duis sagittis ipsum. Praesent mauris. Fusce nec tellus sed augue semper porta. Mauris massa. Vestibulum</w:t>
+      </w:r>
+      <w:r>
+        <w:rPr>
+          <w:rFonts w:ascii="Courier" w:hAnsi="Courier" w:cs="Courier"/>
+        </w:rPr>
+        <w:t xml:space="preserve"> lacinia arcu eget nulla. Class aptent taciti sociosqu ad litora torquent per </w:t>
       </w:r>
       <w:r>
         <w:rPr>
           <w:rFonts w:ascii="Courier" w:hAnsi="Courier" w:cs="Courier"/>
         </w:rPr>
         <w:lastRenderedPageBreak/>
-        <w:t>sem at nibh elementum imperdiet. Duis sagittis ipsum. Praesent mauris. Fusce nec tellus sed augue semper porta. Mauris massa. Vestibulum</w:t>
-      </w:r>
-      <w:r>
-        <w:rPr>
-          <w:rFonts w:ascii="Courier" w:hAnsi="Courier" w:cs="Courier"/>
-        </w:rPr>
-        <w:t xml:space="preserve"> lacinia arcu eget nulla. Class aptent taciti sociosqu ad litora torquent per conubia nostra, per inceptos himenaeos. Curabitur sodales ligula in libero.</w:t>
+        <w:t>conubia nostra, per inceptos himenaeos. Curabitur sodales ligula in libero.</w:t>
       </w:r>
     </w:p>
     <w:p>
@@ -2477,14 +2465,7 @@
         <w:rPr>
           <w:rFonts w:ascii="Courier" w:hAnsi="Courier" w:cs="Courier"/>
         </w:rPr>
-        <w:t xml:space="preserve">bia </w:t>
-      </w:r>
-      <w:r>
-        <w:rPr>
-          <w:rFonts w:ascii="Courier" w:hAnsi="Courier" w:cs="Courier"/>
-        </w:rPr>
-        <w:lastRenderedPageBreak/>
-        <w:t>nostra, per inceptos himenaeos. Curabitur sodales ligula in libero.</w:t>
+        <w:t>bia nostra, per inceptos himenaeos. Curabitur sodales ligula in libero.</w:t>
       </w:r>
     </w:p>
     <w:p>
@@ -2534,7 +2515,14 @@
         <w:rPr>
           <w:rFonts w:ascii="Courier" w:hAnsi="Courier" w:cs="Courier"/>
         </w:rPr>
-        <w:t>ger nec odio. Praesent libero. Sed cursus ante dapibus diam. Sed nisi. Nulla quis sem at nibh elementum imperdiet. Duis sagittis ipsum. Praesent mauris. Fusce nec tellus sed augue semper porta. Mauris massa. Vestibulum lacinia arcu eget nulla. Class aptent</w:t>
+        <w:t xml:space="preserve">ger nec odio. Praesent libero. Sed cursus ante dapibus diam. Sed nisi. Nulla quis sem at nibh elementum </w:t>
+      </w:r>
+      <w:r>
+        <w:rPr>
+          <w:rFonts w:ascii="Courier" w:hAnsi="Courier" w:cs="Courier"/>
+        </w:rPr>
+        <w:lastRenderedPageBreak/>
+        <w:t>imperdiet. Duis sagittis ipsum. Praesent mauris. Fusce nec tellus sed augue semper porta. Mauris massa. Vestibulum lacinia arcu eget nulla. Class aptent</w:t>
       </w:r>
       <w:r>
         <w:rPr>
@@ -3021,14 +3009,14 @@
         <w:rPr>
           <w:rFonts w:ascii="Courier" w:hAnsi="Courier" w:cs="Courier"/>
         </w:rPr>
-        <w:t xml:space="preserve">Lorem ipsum dolor sit amet, consectetur adipiscing elit. Integer nec odio. Praesent libero. Sed cursus ante dapibus diam. Sed nisi. Nulla quis sem at nibh elementum imperdiet. Duis </w:t>
+        <w:t xml:space="preserve">Lorem ipsum dolor sit amet, consectetur adipiscing elit. Integer nec odio. Praesent libero. Sed cursus ante dapibus diam. Sed nisi. Nulla quis sem at nibh elementum imperdiet. Duis sagittis ipsum. Praesent </w:t>
       </w:r>
       <w:r>
         <w:rPr>
           <w:rFonts w:ascii="Courier" w:hAnsi="Courier" w:cs="Courier"/>
         </w:rPr>
         <w:lastRenderedPageBreak/>
-        <w:t>sagittis ipsum. Praesent mauris. Fusce nec</w:t>
+        <w:t>mauris. Fusce nec</w:t>
       </w:r>
       <w:r>
         <w:rPr>
@@ -3437,7 +3425,25 @@
           <w:b/>
           <w:bCs/>
         </w:rPr>
-        <w:t xml:space="preserve">Quotes and Footnotes </w:t>
+        <w:t xml:space="preserve">Comments </w:t>
+      </w:r>
+    </w:p>
+    <w:p>
+      <w:pPr>
+        <w:autoSpaceDE w:val="0"/>
+        <w:autoSpaceDN w:val="0"/>
+        <w:adjustRightInd w:val="0"/>
+        <w:spacing w:line="480" w:lineRule="auto"/>
+        <w:ind w:firstLine="720"/>
+        <w:rPr>
+          <w:rFonts w:ascii="Courier" w:hAnsi="Courier" w:cs="Courier"/>
+        </w:rPr>
+      </w:pPr>
+      <w:r>
+        <w:rPr>
+          <w:rFonts w:ascii="Courier" w:hAnsi="Courier" w:cs="Courier"/>
+        </w:rPr>
+        <w:t>This scene shows comments working. There are two paragraphs in the raw text, but one is commented out. See below.</w:t>
       </w:r>
     </w:p>
     <w:p>
@@ -3457,130 +3463,306 @@
           <w:b/>
           <w:bCs/>
         </w:rPr>
-        <w:t>Lorem</w:t>
-      </w:r>
-      <w:r>
-        <w:rPr>
-          <w:rStyle w:val="FootnoteReference"/>
-        </w:rPr>
-        <w:footnoteReference w:id="1"/>
-      </w:r>
-      <w:r>
-        <w:rPr>
-          <w:rFonts w:ascii="Courier" w:hAnsi="Courier" w:cs="Courier"/>
-        </w:rPr>
-        <w:t xml:space="preserve"> ipsum dolor sit amet, consectetur adipiscing elit. Integer nec odio. Praesent libero. Sed cursus ante dapibus diam. Sed nisi. Nulla quis sem at nibh elementum imperdiet. Duis sagittis ipsum. Praesent mauris. Fusce nec tellus sed augue semper porta. Mauris</w:t>
-      </w:r>
-      <w:r>
-        <w:rPr>
-          <w:rFonts w:ascii="Courier" w:hAnsi="Courier" w:cs="Courier"/>
-        </w:rPr>
-        <w:t xml:space="preserve"> massa. Vestibulum lacinia arcu eget nulla. Class aptent taciti sociosqu ad litora torquent per conubia nostra, per inceptos himenaeos. Curabitur sodales ligula in libero.</w:t>
-      </w:r>
-    </w:p>
-    <w:p>
-      <w:pPr>
-        <w:autoSpaceDE w:val="0"/>
-        <w:autoSpaceDN w:val="0"/>
-        <w:adjustRightInd w:val="0"/>
-        <w:spacing w:line="480" w:lineRule="auto"/>
-        <w:ind w:firstLine="720"/>
-        <w:rPr>
-          <w:rFonts w:ascii="Courier" w:hAnsi="Courier" w:cs="Courier"/>
-        </w:rPr>
-      </w:pPr>
-      <w:r>
-        <w:rPr>
-          <w:rFonts w:ascii="Courier" w:hAnsi="Courier" w:cs="Courier"/>
-        </w:rPr>
-        <w:t>Sed dignissim lacinia nunc. Curabitur tortor. Pellentesque nibh. Aenean quam. In sce</w:t>
-      </w:r>
-      <w:r>
-        <w:rPr>
-          <w:rFonts w:ascii="Courier" w:hAnsi="Courier" w:cs="Courier"/>
-        </w:rPr>
-        <w:t xml:space="preserve">lerisque sem at dolor. Maecenas mattis. </w:t>
-      </w:r>
-      <w:r>
-        <w:rPr>
-          <w:rFonts w:ascii="Courier" w:hAnsi="Courier" w:cs="Courier"/>
-        </w:rPr>
-        <w:lastRenderedPageBreak/>
-        <w:t>Sed convallis tristique sem. Proin ut ligula vel nunc egestas porttitor. Morbi lectus risus, iaculis vel, suscipit quis, luctus non, massa. Fusce ac turpis quis ligula lacinia aliquet. Mauris ipsum.</w:t>
-      </w:r>
-    </w:p>
-    <w:p>
-      <w:pPr>
-        <w:autoSpaceDE w:val="0"/>
-        <w:autoSpaceDN w:val="0"/>
-        <w:adjustRightInd w:val="0"/>
-        <w:spacing w:line="480" w:lineRule="auto"/>
-        <w:ind w:firstLine="720"/>
-        <w:rPr>
-          <w:rFonts w:ascii="Courier" w:hAnsi="Courier" w:cs="Courier"/>
-        </w:rPr>
-      </w:pPr>
-      <w:r>
-        <w:rPr>
-          <w:rFonts w:ascii="Courier" w:hAnsi="Courier" w:cs="Courier"/>
-        </w:rPr>
-        <w:t>Nulla metus metus</w:t>
-      </w:r>
-      <w:r>
-        <w:rPr>
-          <w:rFonts w:ascii="Courier" w:hAnsi="Courier" w:cs="Courier"/>
-        </w:rPr>
-        <w:t xml:space="preserve">, ullamcorper vel, tincidunt sed, euismod in, nibh. Quisque volutpat condimentum velit. Class aptent taciti sociosqu ad litora torquent per conubia nostra, per inceptos himenaeos. </w:t>
-      </w:r>
+        <w:t>THIS is the only paragraph that should appear in this scene</w:t>
+      </w:r>
+      <w:r>
+        <w:rPr>
+          <w:rFonts w:ascii="Courier" w:hAnsi="Courier" w:cs="Courier"/>
+        </w:rPr>
+        <w:t xml:space="preserve">. Sed dignissim lacinia nunc. Curabitur tortor. Pellentesque nibh. Aenean quam. In </w:t>
+      </w:r>
+      <w:r>
+        <w:rPr>
+          <w:rFonts w:ascii="Courier" w:hAnsi="Courier" w:cs="Courier"/>
+        </w:rPr>
+        <w:t>scelerisque sem at dolor. Maecenas mattis. Sed convallis tristique sem. Proin ut ligula vel nunc egestas porttitor. Morbi lectus risus, iaculis vel, suscipit quis, luctus non, massa. Fusce ac turpis quis ligula lacinia aliquet. Mauris ipsum.</w:t>
+      </w:r>
+    </w:p>
+    <w:p>
+      <w:pPr>
+        <w:pageBreakBefore/>
+        <w:autoSpaceDE w:val="0"/>
+        <w:autoSpaceDN w:val="0"/>
+        <w:adjustRightInd w:val="0"/>
+        <w:rPr>
+          <w:rFonts w:ascii="Courier" w:hAnsi="Courier" w:cs="Courier"/>
+        </w:rPr>
+      </w:pPr>
+    </w:p>
+    <w:p>
+      <w:pPr>
+        <w:autoSpaceDE w:val="0"/>
+        <w:autoSpaceDN w:val="0"/>
+        <w:adjustRightInd w:val="0"/>
+        <w:rPr>
+          <w:rFonts w:ascii="Courier" w:hAnsi="Courier" w:cs="Courier"/>
+        </w:rPr>
+      </w:pPr>
+      <w:r>
+        <w:rPr>
+          <w:rFonts w:ascii="Courier" w:hAnsi="Courier" w:cs="Courier"/>
+        </w:rPr>
+        <w:t xml:space="preserve"> </w:t>
+      </w:r>
+    </w:p>
+    <w:p>
+      <w:pPr>
+        <w:autoSpaceDE w:val="0"/>
+        <w:autoSpaceDN w:val="0"/>
+        <w:adjustRightInd w:val="0"/>
+        <w:rPr>
+          <w:rFonts w:ascii="Courier" w:hAnsi="Courier" w:cs="Courier"/>
+        </w:rPr>
+      </w:pPr>
+      <w:r>
+        <w:rPr>
+          <w:rFonts w:ascii="Courier" w:hAnsi="Courier" w:cs="Courier"/>
+        </w:rPr>
+        <w:t xml:space="preserve"> </w:t>
+      </w:r>
+    </w:p>
+    <w:p>
+      <w:pPr>
+        <w:autoSpaceDE w:val="0"/>
+        <w:autoSpaceDN w:val="0"/>
+        <w:adjustRightInd w:val="0"/>
+        <w:rPr>
+          <w:rFonts w:ascii="Courier" w:hAnsi="Courier" w:cs="Courier"/>
+        </w:rPr>
+      </w:pPr>
+      <w:r>
+        <w:rPr>
+          <w:rFonts w:ascii="Courier" w:hAnsi="Courier" w:cs="Courier"/>
+        </w:rPr>
+        <w:t xml:space="preserve"> </w:t>
+      </w:r>
+    </w:p>
+    <w:p>
+      <w:pPr>
+        <w:autoSpaceDE w:val="0"/>
+        <w:autoSpaceDN w:val="0"/>
+        <w:adjustRightInd w:val="0"/>
+        <w:rPr>
+          <w:rFonts w:ascii="Courier" w:hAnsi="Courier" w:cs="Courier"/>
+        </w:rPr>
+      </w:pPr>
+      <w:r>
+        <w:rPr>
+          <w:rFonts w:ascii="Courier" w:hAnsi="Courier" w:cs="Courier"/>
+        </w:rPr>
+        <w:t xml:space="preserve"> </w:t>
+      </w:r>
+    </w:p>
+    <w:p>
+      <w:pPr>
+        <w:autoSpaceDE w:val="0"/>
+        <w:autoSpaceDN w:val="0"/>
+        <w:adjustRightInd w:val="0"/>
+        <w:rPr>
+          <w:rFonts w:ascii="Courier" w:hAnsi="Courier" w:cs="Courier"/>
+        </w:rPr>
+      </w:pPr>
+      <w:r>
+        <w:rPr>
+          <w:rFonts w:ascii="Courier" w:hAnsi="Courier" w:cs="Courier"/>
+        </w:rPr>
+        <w:t xml:space="preserve"> </w:t>
+      </w:r>
+    </w:p>
+    <w:p>
+      <w:pPr>
+        <w:autoSpaceDE w:val="0"/>
+        <w:autoSpaceDN w:val="0"/>
+        <w:adjustRightInd w:val="0"/>
+        <w:rPr>
+          <w:rFonts w:ascii="Courier" w:hAnsi="Courier" w:cs="Courier"/>
+        </w:rPr>
+      </w:pPr>
+      <w:r>
+        <w:rPr>
+          <w:rFonts w:ascii="Courier" w:hAnsi="Courier" w:cs="Courier"/>
+        </w:rPr>
+        <w:t xml:space="preserve"> </w:t>
+      </w:r>
+    </w:p>
+    <w:p>
+      <w:pPr>
+        <w:autoSpaceDE w:val="0"/>
+        <w:autoSpaceDN w:val="0"/>
+        <w:adjustRightInd w:val="0"/>
+        <w:rPr>
+          <w:rFonts w:ascii="Courier" w:hAnsi="Courier" w:cs="Courier"/>
+        </w:rPr>
+      </w:pPr>
+      <w:r>
+        <w:rPr>
+          <w:rFonts w:ascii="Courier" w:hAnsi="Courier" w:cs="Courier"/>
+        </w:rPr>
+        <w:t xml:space="preserve"> </w:t>
+      </w:r>
+    </w:p>
+    <w:p>
+      <w:pPr>
+        <w:autoSpaceDE w:val="0"/>
+        <w:autoSpaceDN w:val="0"/>
+        <w:adjustRightInd w:val="0"/>
+        <w:rPr>
+          <w:rFonts w:ascii="Courier" w:hAnsi="Courier" w:cs="Courier"/>
+        </w:rPr>
+      </w:pPr>
+      <w:r>
+        <w:rPr>
+          <w:rFonts w:ascii="Courier" w:hAnsi="Courier" w:cs="Courier"/>
+        </w:rPr>
+        <w:t xml:space="preserve"> </w:t>
+      </w:r>
+    </w:p>
+    <w:p>
+      <w:pPr>
+        <w:autoSpaceDE w:val="0"/>
+        <w:autoSpaceDN w:val="0"/>
+        <w:adjustRightInd w:val="0"/>
+        <w:rPr>
+          <w:rFonts w:ascii="Courier" w:hAnsi="Courier" w:cs="Courier"/>
+        </w:rPr>
+      </w:pPr>
+      <w:r>
+        <w:rPr>
+          <w:rFonts w:ascii="Courier" w:hAnsi="Courier" w:cs="Courier"/>
+        </w:rPr>
+        <w:t xml:space="preserve"> </w:t>
+      </w:r>
+    </w:p>
+    <w:p>
+      <w:pPr>
+        <w:autoSpaceDE w:val="0"/>
+        <w:autoSpaceDN w:val="0"/>
+        <w:adjustRightInd w:val="0"/>
+        <w:rPr>
+          <w:rFonts w:ascii="Courier" w:hAnsi="Courier" w:cs="Courier"/>
+        </w:rPr>
+      </w:pPr>
+      <w:r>
+        <w:rPr>
+          <w:rFonts w:ascii="Courier" w:hAnsi="Courier" w:cs="Courier"/>
+        </w:rPr>
+        <w:t xml:space="preserve"> </w:t>
+      </w:r>
+    </w:p>
+    <w:p>
+      <w:pPr>
+        <w:autoSpaceDE w:val="0"/>
+        <w:autoSpaceDN w:val="0"/>
+        <w:adjustRightInd w:val="0"/>
+        <w:rPr>
+          <w:rFonts w:ascii="Courier" w:hAnsi="Courier" w:cs="Courier"/>
+        </w:rPr>
+      </w:pPr>
+      <w:r>
+        <w:rPr>
+          <w:rFonts w:ascii="Courier" w:hAnsi="Courier" w:cs="Courier"/>
+        </w:rPr>
+        <w:t xml:space="preserve"> </w:t>
+      </w:r>
+    </w:p>
+    <w:p>
+      <w:pPr>
+        <w:autoSpaceDE w:val="0"/>
+        <w:autoSpaceDN w:val="0"/>
+        <w:adjustRightInd w:val="0"/>
+        <w:rPr>
+          <w:rFonts w:ascii="Courier" w:hAnsi="Courier" w:cs="Courier"/>
+        </w:rPr>
+      </w:pPr>
+      <w:r>
+        <w:rPr>
+          <w:rFonts w:ascii="Courier" w:hAnsi="Courier" w:cs="Courier"/>
+        </w:rPr>
+        <w:t xml:space="preserve"> </w:t>
+      </w:r>
+    </w:p>
+    <w:p>
+      <w:pPr>
+        <w:autoSpaceDE w:val="0"/>
+        <w:autoSpaceDN w:val="0"/>
+        <w:adjustRightInd w:val="0"/>
+        <w:rPr>
+          <w:rFonts w:ascii="Courier" w:hAnsi="Courier" w:cs="Courier"/>
+        </w:rPr>
+      </w:pPr>
+      <w:r>
+        <w:rPr>
+          <w:rFonts w:ascii="Courier" w:hAnsi="Courier" w:cs="Courier"/>
+        </w:rPr>
+        <w:t xml:space="preserve"> </w:t>
+      </w:r>
+    </w:p>
+    <w:p>
+      <w:pPr>
+        <w:autoSpaceDE w:val="0"/>
+        <w:autoSpaceDN w:val="0"/>
+        <w:adjustRightInd w:val="0"/>
+        <w:rPr>
+          <w:rFonts w:ascii="Courier" w:hAnsi="Courier" w:cs="Courier"/>
+        </w:rPr>
+      </w:pPr>
+      <w:r>
+        <w:rPr>
+          <w:rFonts w:ascii="Courier" w:hAnsi="Courier" w:cs="Courier"/>
+        </w:rPr>
+        <w:t xml:space="preserve"> </w:t>
+      </w:r>
+    </w:p>
+    <w:p>
+      <w:pPr>
+        <w:autoSpaceDE w:val="0"/>
+        <w:autoSpaceDN w:val="0"/>
+        <w:adjustRightInd w:val="0"/>
+        <w:rPr>
+          <w:rFonts w:ascii="Courier" w:hAnsi="Courier" w:cs="Courier"/>
+        </w:rPr>
+      </w:pPr>
+      <w:r>
+        <w:rPr>
+          <w:rFonts w:ascii="Courier" w:hAnsi="Courier" w:cs="Courier"/>
+        </w:rPr>
+        <w:t xml:space="preserve"> </w:t>
+      </w:r>
+    </w:p>
+    <w:p>
+      <w:pPr>
+        <w:autoSpaceDE w:val="0"/>
+        <w:autoSpaceDN w:val="0"/>
+        <w:adjustRightInd w:val="0"/>
+        <w:rPr>
+          <w:rFonts w:ascii="Courier" w:hAnsi="Courier" w:cs="Courier"/>
+        </w:rPr>
+      </w:pPr>
+      <w:r>
+        <w:rPr>
+          <w:rFonts w:ascii="Courier" w:hAnsi="Courier" w:cs="Courier"/>
+        </w:rPr>
+        <w:t xml:space="preserve"> </w:t>
+      </w:r>
+    </w:p>
+    <w:p>
+      <w:pPr>
+        <w:autoSpaceDE w:val="0"/>
+        <w:autoSpaceDN w:val="0"/>
+        <w:adjustRightInd w:val="0"/>
+        <w:spacing w:after="360" w:line="480" w:lineRule="atLeast"/>
+        <w:jc w:val="center"/>
+        <w:rPr>
+          <w:rFonts w:ascii="Courier" w:hAnsi="Courier" w:cs="Courier"/>
+        </w:rPr>
+      </w:pPr>
       <w:r>
         <w:rPr>
           <w:rFonts w:ascii="Courier" w:hAnsi="Courier" w:cs="Courier"/>
           <w:b/>
           <w:bCs/>
         </w:rPr>
-        <w:t>Nam</w:t>
-      </w:r>
-      <w:r>
-        <w:rPr>
-          <w:rStyle w:val="FootnoteReference"/>
-        </w:rPr>
-        <w:footnoteReference w:id="2"/>
-      </w:r>
-      <w:r>
-        <w:rPr>
-          <w:rFonts w:ascii="Courier" w:hAnsi="Courier" w:cs="Courier"/>
-        </w:rPr>
-        <w:t xml:space="preserve"> nec ante. Sed lacinia, urna non tincidunt mattis, tortor neque adipiscing diam, a cursus ipsum ante quis turpis. Nulla facilisi. Ut fringilla. Suspendisse potenti. Nunc feugiat mi a tellus consequat imperdiet. Vestibulum sapien. Proin quam. Etiam ultrices</w:t>
-      </w:r>
-      <w:r>
-        <w:rPr>
-          <w:rFonts w:ascii="Courier" w:hAnsi="Courier" w:cs="Courier"/>
-        </w:rPr>
-        <w:t>. Suspendisse in justo eu magna luctus suscipit.</w:t>
-      </w:r>
-    </w:p>
-    <w:p>
-      <w:pPr>
-        <w:autoSpaceDE w:val="0"/>
-        <w:autoSpaceDN w:val="0"/>
-        <w:adjustRightInd w:val="0"/>
-        <w:spacing w:line="480" w:lineRule="auto"/>
-        <w:ind w:firstLine="720"/>
-        <w:rPr>
-          <w:rFonts w:ascii="Courier" w:hAnsi="Courier" w:cs="Courier"/>
-        </w:rPr>
-      </w:pPr>
-      <w:r>
-        <w:rPr>
-          <w:rFonts w:ascii="Courier" w:hAnsi="Courier" w:cs="Courier"/>
-        </w:rPr>
-        <w:t>Sed lectus. Integer euismod lacus luctus magna. Quisque cursus, metus vitae pharetra auctor, sem massa mattis sem, at interdum magna augue eget diam. Vestibulum ante ipsum primis in faucibus orci luctus et u</w:t>
-      </w:r>
-      <w:r>
-        <w:rPr>
-          <w:rFonts w:ascii="Courier" w:hAnsi="Courier" w:cs="Courier"/>
-        </w:rPr>
-        <w:t xml:space="preserve">ltrices posuere cubilia Curae; Morbi lacinia molestie dui. Praesent blandit dolor. Sed non quam. In vel mi sit amet augue congue </w:t>
+        <w:t xml:space="preserve">CHAPTER 6 </w:t>
       </w:r>
       <w:r>
         <w:rPr>
@@ -3588,56 +3770,35 @@
           <w:b/>
           <w:bCs/>
         </w:rPr>
-        <w:t>elementum</w:t>
-      </w:r>
-      <w:r>
-        <w:rPr>
-          <w:rStyle w:val="FootnoteReference"/>
-        </w:rPr>
-        <w:footnoteReference w:id="3"/>
-      </w:r>
-      <w:r>
-        <w:rPr>
-          <w:rFonts w:ascii="Courier" w:hAnsi="Courier" w:cs="Courier"/>
-        </w:rPr>
-        <w:t xml:space="preserve"> Morbi in ipsum sit amet pede facilisis laoreet. Donec lacus nunc, viverra nec, blandit vel, egestas et, augue. Vestibulum tincidunt malesuada tellus. </w:t>
-      </w:r>
-      <w:r>
-        <w:rPr>
-          <w:rFonts w:ascii="Courier" w:hAnsi="Courier" w:cs="Courier"/>
-        </w:rPr>
-        <w:lastRenderedPageBreak/>
-        <w:t>Ut ultrices ultrices enim. Curabitur sit amet mauris. Morbi i</w:t>
-      </w:r>
-      <w:r>
-        <w:rPr>
-          <w:rFonts w:ascii="Courier" w:hAnsi="Courier" w:cs="Courier"/>
-        </w:rPr>
-        <w:t>n dui quis est pulvinar ullamcorper.</w:t>
-      </w:r>
-    </w:p>
-    <w:p>
-      <w:pPr>
-        <w:autoSpaceDE w:val="0"/>
-        <w:autoSpaceDN w:val="0"/>
-        <w:adjustRightInd w:val="0"/>
-        <w:spacing w:line="480" w:lineRule="auto"/>
-        <w:ind w:firstLine="720"/>
-        <w:rPr>
-          <w:rFonts w:ascii="Courier" w:hAnsi="Courier" w:cs="Courier"/>
-        </w:rPr>
-      </w:pPr>
-      <w:r>
-        <w:rPr>
-          <w:rFonts w:ascii="Courier" w:hAnsi="Courier" w:cs="Courier"/>
-        </w:rPr>
-        <w:t>Nulla facilisi. Integer lacinia sollicitudin massa. Cras metus. Sed aliquet risus a tortor. Integer id quam. Morbi mi. Quisque nisl felis, venenatis tristique, dignissim in, ultrices sit amet, augue. Proin sodales liber</w:t>
-      </w:r>
-      <w:r>
-        <w:rPr>
-          <w:rFonts w:ascii="Courier" w:hAnsi="Courier" w:cs="Courier"/>
-        </w:rPr>
-        <w:t>o eget ante. Nulla quam. Aenean laoreet. Vestibulum nisi lectus, commodo ac, facilisis ac, ultricies eu, pede. Ut orci risus, accumsan porttitor, cursus quis, aliquet eget, justo. Sed pretium blandit orci.</w:t>
+        <w:fldChar w:fldCharType="begin"/>
+      </w:r>
+      <w:r>
+        <w:rPr>
+          <w:rFonts w:ascii="Courier" w:hAnsi="Courier" w:cs="Courier"/>
+        </w:rPr>
+        <w:instrText>tc "</w:instrText>
+      </w:r>
+      <w:r>
+        <w:rPr>
+          <w:rFonts w:ascii="Courier" w:hAnsi="Courier" w:cs="Courier"/>
+          <w:b/>
+          <w:bCs/>
+        </w:rPr>
+        <w:instrText>CHAPTER 6 "</w:instrText>
+      </w:r>
+      <w:r>
+        <w:rPr>
+          <w:rFonts w:ascii="Courier" w:hAnsi="Courier" w:cs="Courier"/>
+          <w:b/>
+          <w:bCs/>
+        </w:rPr>
+        <w:fldChar w:fldCharType="end"/>
+      </w:r>
+      <w:r>
+        <w:rPr>
+          <w:rFonts w:ascii="Courier" w:hAnsi="Courier" w:cs="Courier"/>
+        </w:rPr>
+        <w:t xml:space="preserve"> </w:t>
       </w:r>
     </w:p>
     <w:p>
@@ -3654,6 +3815,238 @@
       <w:r>
         <w:rPr>
           <w:rFonts w:ascii="Courier" w:hAnsi="Courier" w:cs="Courier"/>
+          <w:b/>
+          <w:bCs/>
+        </w:rPr>
+        <w:t xml:space="preserve">Quotes and Footnotes </w:t>
+      </w:r>
+    </w:p>
+    <w:p>
+      <w:pPr>
+        <w:autoSpaceDE w:val="0"/>
+        <w:autoSpaceDN w:val="0"/>
+        <w:adjustRightInd w:val="0"/>
+        <w:spacing w:line="480" w:lineRule="auto"/>
+        <w:ind w:firstLine="720"/>
+        <w:rPr>
+          <w:rFonts w:ascii="Courier" w:hAnsi="Courier" w:cs="Courier"/>
+        </w:rPr>
+      </w:pPr>
+      <w:r>
+        <w:rPr>
+          <w:rFonts w:ascii="Courier" w:hAnsi="Courier" w:cs="Courier"/>
+          <w:b/>
+          <w:bCs/>
+        </w:rPr>
+        <w:t>Lorem</w:t>
+      </w:r>
+      <w:r>
+        <w:rPr>
+          <w:rStyle w:val="FootnoteReference"/>
+        </w:rPr>
+        <w:footnoteReference w:id="1"/>
+      </w:r>
+      <w:r>
+        <w:rPr>
+          <w:rFonts w:ascii="Courier" w:hAnsi="Courier" w:cs="Courier"/>
+        </w:rPr>
+        <w:t xml:space="preserve"> ipsum dolor sit amet, consectetur adipiscing elit. Integer nec odio. Praesent libero. Sed cursus ante dapibus diam. Sed nisi. Nulla quis sem at nibh elementum imperdiet. Duis sagittis ipsum. Praesent mauris. Fusce nec tellus sed augue semper porta. Mauris</w:t>
+      </w:r>
+      <w:r>
+        <w:rPr>
+          <w:rFonts w:ascii="Courier" w:hAnsi="Courier" w:cs="Courier"/>
+        </w:rPr>
+        <w:t xml:space="preserve"> massa. Vestibulum lacinia arcu eget nulla. Class aptent taciti sociosqu ad litora torquent per conubia nostra, per inceptos himenaeos. Curabitur sodales ligula in libero.</w:t>
+      </w:r>
+    </w:p>
+    <w:p>
+      <w:pPr>
+        <w:autoSpaceDE w:val="0"/>
+        <w:autoSpaceDN w:val="0"/>
+        <w:adjustRightInd w:val="0"/>
+        <w:spacing w:line="480" w:lineRule="auto"/>
+        <w:ind w:firstLine="720"/>
+        <w:rPr>
+          <w:rFonts w:ascii="Courier" w:hAnsi="Courier" w:cs="Courier"/>
+        </w:rPr>
+      </w:pPr>
+      <w:r>
+        <w:rPr>
+          <w:rFonts w:ascii="Courier" w:hAnsi="Courier" w:cs="Courier"/>
+        </w:rPr>
+        <w:t>Sed dignissim lacinia nunc. Curabitur tortor. Pellentesque nibh. Aenean quam. In sce</w:t>
+      </w:r>
+      <w:r>
+        <w:rPr>
+          <w:rFonts w:ascii="Courier" w:hAnsi="Courier" w:cs="Courier"/>
+        </w:rPr>
+        <w:t xml:space="preserve">lerisque sem at dolor. Maecenas mattis. Sed convallis tristique sem. Proin ut ligula vel nunc egestas porttitor. Morbi lectus </w:t>
+      </w:r>
+      <w:r>
+        <w:rPr>
+          <w:rFonts w:ascii="Courier" w:hAnsi="Courier" w:cs="Courier"/>
+        </w:rPr>
+        <w:lastRenderedPageBreak/>
+        <w:t>risus, iaculis vel, suscipit quis, luctus non, massa. Fusce ac turpis quis ligula lacinia aliquet. Mauris ipsum.</w:t>
+      </w:r>
+    </w:p>
+    <w:p>
+      <w:pPr>
+        <w:autoSpaceDE w:val="0"/>
+        <w:autoSpaceDN w:val="0"/>
+        <w:adjustRightInd w:val="0"/>
+        <w:spacing w:line="480" w:lineRule="auto"/>
+        <w:ind w:firstLine="720"/>
+        <w:rPr>
+          <w:rFonts w:ascii="Courier" w:hAnsi="Courier" w:cs="Courier"/>
+        </w:rPr>
+      </w:pPr>
+      <w:r>
+        <w:rPr>
+          <w:rFonts w:ascii="Courier" w:hAnsi="Courier" w:cs="Courier"/>
+        </w:rPr>
+        <w:t>Nulla metus metus</w:t>
+      </w:r>
+      <w:r>
+        <w:rPr>
+          <w:rFonts w:ascii="Courier" w:hAnsi="Courier" w:cs="Courier"/>
+        </w:rPr>
+        <w:t xml:space="preserve">, ullamcorper vel, tincidunt sed, euismod in, nibh. Quisque volutpat condimentum velit. Class aptent taciti sociosqu ad litora torquent per conubia nostra, per inceptos himenaeos. </w:t>
+      </w:r>
+      <w:r>
+        <w:rPr>
+          <w:rFonts w:ascii="Courier" w:hAnsi="Courier" w:cs="Courier"/>
+          <w:b/>
+          <w:bCs/>
+        </w:rPr>
+        <w:t>Nam</w:t>
+      </w:r>
+      <w:r>
+        <w:rPr>
+          <w:rStyle w:val="FootnoteReference"/>
+        </w:rPr>
+        <w:footnoteReference w:id="2"/>
+      </w:r>
+      <w:r>
+        <w:rPr>
+          <w:rFonts w:ascii="Courier" w:hAnsi="Courier" w:cs="Courier"/>
+        </w:rPr>
+        <w:t xml:space="preserve"> nec ante. Sed lacinia, urna non tincidunt mat</w:t>
+      </w:r>
+      <w:r>
+        <w:rPr>
+          <w:rFonts w:ascii="Courier" w:hAnsi="Courier" w:cs="Courier"/>
+        </w:rPr>
+        <w:t>tis, tortor neque adipiscing diam, a cursus ipsum ante quis turpis. Nulla facilisi. Ut fringilla. Suspendisse potenti. Nunc feugiat mi a tellus consequat imperdiet. Vestibulum sapien. Proin quam. Etiam ultrices. Suspendisse in justo eu magna luctus suscipi</w:t>
+      </w:r>
+      <w:r>
+        <w:rPr>
+          <w:rFonts w:ascii="Courier" w:hAnsi="Courier" w:cs="Courier"/>
+        </w:rPr>
+        <w:t>t.</w:t>
+      </w:r>
+    </w:p>
+    <w:p>
+      <w:pPr>
+        <w:autoSpaceDE w:val="0"/>
+        <w:autoSpaceDN w:val="0"/>
+        <w:adjustRightInd w:val="0"/>
+        <w:spacing w:line="480" w:lineRule="auto"/>
+        <w:ind w:firstLine="720"/>
+        <w:rPr>
+          <w:rFonts w:ascii="Courier" w:hAnsi="Courier" w:cs="Courier"/>
+        </w:rPr>
+      </w:pPr>
+      <w:r>
+        <w:rPr>
+          <w:rFonts w:ascii="Courier" w:hAnsi="Courier" w:cs="Courier"/>
+        </w:rPr>
+        <w:t>Sed lectus. Integer euismod lacus luctus magna. Quisque cursus, metus vitae pharetra auctor, sem massa mattis sem, at interdum magna augue eget diam. Vestibulum ante ipsum primis in faucibus orci luctus et ultrices posuere cubilia Curae; Morbi lacinia m</w:t>
+      </w:r>
+      <w:r>
+        <w:rPr>
+          <w:rFonts w:ascii="Courier" w:hAnsi="Courier" w:cs="Courier"/>
+        </w:rPr>
+        <w:t xml:space="preserve">olestie dui. Praesent blandit dolor. Sed non quam. In vel mi sit amet augue congue </w:t>
+      </w:r>
+      <w:r>
+        <w:rPr>
+          <w:rFonts w:ascii="Courier" w:hAnsi="Courier" w:cs="Courier"/>
+          <w:b/>
+          <w:bCs/>
+        </w:rPr>
+        <w:t>elementum</w:t>
+      </w:r>
+      <w:r>
+        <w:rPr>
+          <w:rStyle w:val="FootnoteReference"/>
+        </w:rPr>
+        <w:footnoteReference w:id="3"/>
+      </w:r>
+      <w:r>
+        <w:rPr>
+          <w:rFonts w:ascii="Courier" w:hAnsi="Courier" w:cs="Courier"/>
+        </w:rPr>
+        <w:t xml:space="preserve"> </w:t>
+      </w:r>
+      <w:r>
+        <w:rPr>
+          <w:rFonts w:ascii="Courier" w:hAnsi="Courier" w:cs="Courier"/>
+        </w:rPr>
+        <w:t>Morbi in ipsum sit amet pede facilisis laoreet. Donec lacus nunc, viverra nec, blandit vel, egestas et, augue. Vestibulum tincidunt malesuada tellus. Ut ultrices ultrices enim. Curabitur sit amet mauris. Morbi in dui quis est pulvinar ullamcorper.</w:t>
+      </w:r>
+    </w:p>
+    <w:p>
+      <w:pPr>
+        <w:autoSpaceDE w:val="0"/>
+        <w:autoSpaceDN w:val="0"/>
+        <w:adjustRightInd w:val="0"/>
+        <w:spacing w:line="480" w:lineRule="auto"/>
+        <w:ind w:firstLine="720"/>
+        <w:rPr>
+          <w:rFonts w:ascii="Courier" w:hAnsi="Courier" w:cs="Courier"/>
+        </w:rPr>
+      </w:pPr>
+      <w:r>
+        <w:rPr>
+          <w:rFonts w:ascii="Courier" w:hAnsi="Courier" w:cs="Courier"/>
+        </w:rPr>
+        <w:t>Nulla fa</w:t>
+      </w:r>
+      <w:r>
+        <w:rPr>
+          <w:rFonts w:ascii="Courier" w:hAnsi="Courier" w:cs="Courier"/>
+        </w:rPr>
+        <w:t xml:space="preserve">cilisi. Integer lacinia sollicitudin massa. Cras metus. Sed aliquet risus a tortor. Integer id quam. Morbi mi. Quisque nisl felis, venenatis tristique, dignissim in, ultrices sit amet, augue. </w:t>
+      </w:r>
+      <w:r>
+        <w:rPr>
+          <w:rFonts w:ascii="Courier" w:hAnsi="Courier" w:cs="Courier"/>
+        </w:rPr>
+        <w:lastRenderedPageBreak/>
+        <w:t>Proin sodales libero eget ante. Nulla quam. Aenean laoreet. Vest</w:t>
+      </w:r>
+      <w:r>
+        <w:rPr>
+          <w:rFonts w:ascii="Courier" w:hAnsi="Courier" w:cs="Courier"/>
+        </w:rPr>
+        <w:t>ibulum nisi lectus, commodo ac, facilisis ac, ultricies eu, pede. Ut orci risus, accumsan porttitor, cursus quis, aliquet eget, justo. Sed pretium blandit orci.</w:t>
+      </w:r>
+    </w:p>
+    <w:p>
+      <w:pPr>
+        <w:autoSpaceDE w:val="0"/>
+        <w:autoSpaceDN w:val="0"/>
+        <w:adjustRightInd w:val="0"/>
+        <w:spacing w:after="720" w:line="480" w:lineRule="atLeast"/>
+        <w:jc w:val="center"/>
+        <w:rPr>
+          <w:rFonts w:ascii="Courier" w:hAnsi="Courier" w:cs="Courier"/>
+        </w:rPr>
+      </w:pPr>
+      <w:r>
+        <w:rPr>
+          <w:rFonts w:ascii="Courier" w:hAnsi="Courier" w:cs="Courier"/>
         </w:rPr>
         <w:t xml:space="preserve">### </w:t>
       </w:r>
@@ -3673,19 +4066,13 @@
         <w:rPr>
           <w:rFonts w:ascii="Courier" w:hAnsi="Courier" w:cs="Courier"/>
         </w:rPr>
-        <w:t>Lorem ipsum dolor sit amet, consectetur adipi</w:t>
-      </w:r>
-      <w:r>
-        <w:rPr>
-          <w:rFonts w:ascii="Courier" w:hAnsi="Courier" w:cs="Courier"/>
-        </w:rPr>
-        <w:t>scing elit. Integer nec odio. Praesent libero. Sed cursus ante dapibus diam. Sed nisi. Nulla quis sem at nibh elementum imperdiet. Duis sagittis ipsum. Praesent mauris. Fusce nec tellus sed augue semper porta. Mauris massa. Vestibulum lacinia arcu eget nul</w:t>
-      </w:r>
-      <w:r>
-        <w:rPr>
-          <w:rFonts w:ascii="Courier" w:hAnsi="Courier" w:cs="Courier"/>
-        </w:rPr>
-        <w:t>la. Class aptent taciti sociosqu ad litora torquent per conubia nostra, per inceptos himenaeos. Curabitur sodales ligula in libero.</w:t>
+        <w:t xml:space="preserve">"This is a quote you can include at the start of your manuscript. It's a way of including </w:t>
+      </w:r>
+      <w:r>
+        <w:rPr>
+          <w:rFonts w:ascii="Courier" w:hAnsi="Courier" w:cs="Courier"/>
+        </w:rPr>
+        <w:t>some inspirational or meaningful stuff before your work."</w:t>
       </w:r>
     </w:p>
     <w:p>
@@ -3702,21 +4089,10 @@
       <w:r>
         <w:rPr>
           <w:rFonts w:ascii="Courier" w:hAnsi="Courier" w:cs="Courier"/>
-        </w:rPr>
-        <w:t xml:space="preserve">Sed dignissim lacinia nunc. Curabitur tortor. Pellentesque nibh. Aenean quam. In scelerisque sem at dolor. Maecenas mattis. </w:t>
-      </w:r>
-      <w:r>
-        <w:rPr>
-          <w:rFonts w:ascii="Courier" w:hAnsi="Courier" w:cs="Courier"/>
-        </w:rPr>
-        <w:t xml:space="preserve">Sed convallis tristique sem. Proin ut ligula vel nunc egestas porttitor. Morbi lectus risus, iaculis vel, suscipit quis, </w:t>
-      </w:r>
-      <w:r>
-        <w:rPr>
-          <w:rFonts w:ascii="Courier" w:hAnsi="Courier" w:cs="Courier"/>
-        </w:rPr>
-        <w:lastRenderedPageBreak/>
-        <w:t>luctus non, massa. Fusce ac turpis quis ligula lacinia aliquet. Mauris ipsum.</w:t>
+          <w:i/>
+          <w:iCs/>
+        </w:rPr>
+        <w:t>Person Quoted</w:t>
       </w:r>
     </w:p>
     <w:p>
@@ -3734,19 +4110,7 @@
         <w:rPr>
           <w:rFonts w:ascii="Courier" w:hAnsi="Courier" w:cs="Courier"/>
         </w:rPr>
-        <w:t>Nulla metus metus, ullamcorper vel, tincidunt sed, euismo</w:t>
-      </w:r>
-      <w:r>
-        <w:rPr>
-          <w:rFonts w:ascii="Courier" w:hAnsi="Courier" w:cs="Courier"/>
-        </w:rPr>
-        <w:t>d in, nibh. Quisque volutpat condimentum velit. Class aptent taciti sociosqu ad litora torquent per conubia nostra, per inceptos himenaeos. Nam nec ante. Sed lacinia, urna non tincidunt mattis, tortor neque adipiscing diam, a cursus ipsum ante quis turpis.</w:t>
-      </w:r>
-      <w:r>
-        <w:rPr>
-          <w:rFonts w:ascii="Courier" w:hAnsi="Courier" w:cs="Courier"/>
-        </w:rPr>
-        <w:t xml:space="preserve"> Nulla facilisi. Ut fringilla. Suspendisse potenti. Nunc feugiat mi a tellus consequat imperdiet. Vestibulum sapien. Proin quam. Etiam ultrices. Suspendisse in justo eu magna luctus suscipit.</w:t>
+        <w:t>"You can include more than one quote, of course."</w:t>
       </w:r>
     </w:p>
     <w:p>
@@ -3763,57 +4127,10 @@
       <w:r>
         <w:rPr>
           <w:rFonts w:ascii="Courier" w:hAnsi="Courier" w:cs="Courier"/>
-        </w:rPr>
-        <w:t xml:space="preserve">Sed lectus. Integer euismod lacus luctus magna. Quisque cursus, </w:t>
-      </w:r>
-      <w:r>
-        <w:rPr>
-          <w:rFonts w:ascii="Courier" w:hAnsi="Courier" w:cs="Courier"/>
-        </w:rPr>
-        <w:t>metus vitae pharetra auctor, sem massa mattis sem, at interdum magna augue eget diam. Vestibulum ante ipsum primis in faucibus orci luctus et ultrices posuere cubilia Curae; Morbi lacinia molestie dui. Praesent blandit dolor. Sed non quam. In vel mi sit am</w:t>
-      </w:r>
-      <w:r>
-        <w:rPr>
-          <w:rFonts w:ascii="Courier" w:hAnsi="Courier" w:cs="Courier"/>
-        </w:rPr>
-        <w:t>et augue congue elementum. Morbi in ipsum sit amet pede facilisis laoreet. Donec lacus nunc, viverra nec, blandit vel, egestas et, augue. Vestibulum tincidunt malesuada tellus. Ut ultrices ultrices enim. Curabitur sit amet mauris. Morbi in dui quis est pul</w:t>
-      </w:r>
-      <w:r>
-        <w:rPr>
-          <w:rFonts w:ascii="Courier" w:hAnsi="Courier" w:cs="Courier"/>
-        </w:rPr>
-        <w:t>vinar ullamcorper.</w:t>
-      </w:r>
-    </w:p>
-    <w:p>
-      <w:pPr>
-        <w:autoSpaceDE w:val="0"/>
-        <w:autoSpaceDN w:val="0"/>
-        <w:adjustRightInd w:val="0"/>
-        <w:spacing w:line="480" w:lineRule="auto"/>
-        <w:ind w:firstLine="720"/>
-        <w:rPr>
-          <w:rFonts w:ascii="Courier" w:hAnsi="Courier" w:cs="Courier"/>
-        </w:rPr>
-      </w:pPr>
-      <w:r>
-        <w:rPr>
-          <w:rFonts w:ascii="Courier" w:hAnsi="Courier" w:cs="Courier"/>
-        </w:rPr>
-        <w:t xml:space="preserve">Nulla facilisi. Integer lacinia sollicitudin massa. Cras metus. Sed aliquet risus a tortor. Integer id quam. Morbi mi. Quisque nisl felis, venenatis tristique, dignissim in, ultrices </w:t>
-      </w:r>
-      <w:r>
-        <w:rPr>
-          <w:rFonts w:ascii="Courier" w:hAnsi="Courier" w:cs="Courier"/>
-        </w:rPr>
-        <w:lastRenderedPageBreak/>
-        <w:t>sit amet, augue. Proin sodales libero eget ante. Nulla</w:t>
-      </w:r>
-      <w:r>
-        <w:rPr>
-          <w:rFonts w:ascii="Courier" w:hAnsi="Courier" w:cs="Courier"/>
-        </w:rPr>
-        <w:t xml:space="preserve"> quam. Aenean laoreet. Vestibulum nisi lectus, commodo ac, facilisis ac, ultricies eu, pede. Ut orci risus, accumsan porttitor, cursus quis, aliquet eget, justo. Sed pretium blandit orci.</w:t>
+          <w:i/>
+          <w:iCs/>
+        </w:rPr>
+        <w:t>Person Quoted</w:t>
       </w:r>
     </w:p>
     <w:p>
@@ -3986,13 +4303,7 @@
         <w:rPr>
           <w:rFonts w:ascii="Courier" w:hAnsi="Courier" w:cs="Courier"/>
         </w:rPr>
-        <w:t>this is one more footnote. Note that the bold text is a separate markup from the footnote - it's just shown that way</w:t>
-      </w:r>
-      <w:r>
-        <w:rPr>
-          <w:rFonts w:ascii="Courier" w:hAnsi="Courier" w:cs="Courier"/>
-        </w:rPr>
-        <w:t xml:space="preserve"> in this file so you can find the footnotes</w:t>
+        <w:t xml:space="preserve">this is one more footnote. Note that the bold text is a separate markup from the footnote - it's just shown that way in this file so you can find the footnotes </w:t>
       </w:r>
     </w:p>
   </w:footnote>
@@ -4454,7 +4765,7 @@
     <w:uiPriority w:val="99"/>
     <w:semiHidden/>
     <w:unhideWhenUsed/>
-    <w:rsid w:val="005E6EE0"/>
+    <w:rsid w:val="00D63D4B"/>
     <w:rPr>
       <w:vertAlign w:val="superscript"/>
     </w:rPr>
@@ -4465,7 +4776,7 @@
     <w:uiPriority w:val="99"/>
     <w:semiHidden/>
     <w:unhideWhenUsed/>
-    <w:rsid w:val="005E6EE0"/>
+    <w:rsid w:val="00D63D4B"/>
     <w:rPr>
       <w:vertAlign w:val="superscript"/>
     </w:rPr>

</xml_diff>

<commit_message>
fixed bug: no space after footnote superscript
</commit_message>
<xml_diff>
--- a/example/manuscript.docx
+++ b/example/manuscript.docx
@@ -11,8 +11,6 @@
           <w:rFonts w:ascii="Courier" w:hAnsi="Courier"/>
         </w:rPr>
       </w:pPr>
-      <w:bookmarkStart w:id="0" w:name="_GoBack"/>
-      <w:bookmarkEnd w:id="0"/>
       <w:r>
         <w:rPr>
           <w:rFonts w:ascii="Courier" w:hAnsi="Courier"/>
@@ -3818,26 +3816,44 @@
           <w:b/>
           <w:bCs/>
         </w:rPr>
-        <w:t xml:space="preserve">Quotes and Footnotes </w:t>
-      </w:r>
-    </w:p>
-    <w:p>
-      <w:pPr>
-        <w:autoSpaceDE w:val="0"/>
-        <w:autoSpaceDN w:val="0"/>
-        <w:adjustRightInd w:val="0"/>
-        <w:spacing w:line="480" w:lineRule="auto"/>
-        <w:ind w:firstLine="720"/>
-        <w:rPr>
-          <w:rFonts w:ascii="Courier" w:hAnsi="Courier" w:cs="Courier"/>
-        </w:rPr>
-      </w:pPr>
+        <w:t xml:space="preserve">Quotes and </w:t>
+      </w:r>
+      <w:bookmarkStart w:id="0" w:name="_GoBack"/>
       <w:r>
         <w:rPr>
           <w:rFonts w:ascii="Courier" w:hAnsi="Courier" w:cs="Courier"/>
           <w:b/>
           <w:bCs/>
         </w:rPr>
+        <w:t>Foot</w:t>
+      </w:r>
+      <w:bookmarkEnd w:id="0"/>
+      <w:r>
+        <w:rPr>
+          <w:rFonts w:ascii="Courier" w:hAnsi="Courier" w:cs="Courier"/>
+          <w:b/>
+          <w:bCs/>
+        </w:rPr>
+        <w:t xml:space="preserve">notes </w:t>
+      </w:r>
+    </w:p>
+    <w:p>
+      <w:pPr>
+        <w:autoSpaceDE w:val="0"/>
+        <w:autoSpaceDN w:val="0"/>
+        <w:adjustRightInd w:val="0"/>
+        <w:spacing w:line="480" w:lineRule="auto"/>
+        <w:ind w:firstLine="720"/>
+        <w:rPr>
+          <w:rFonts w:ascii="Courier" w:hAnsi="Courier" w:cs="Courier"/>
+        </w:rPr>
+      </w:pPr>
+      <w:r>
+        <w:rPr>
+          <w:rFonts w:ascii="Courier" w:hAnsi="Courier" w:cs="Courier"/>
+          <w:b/>
+          <w:bCs/>
+        </w:rPr>
         <w:t>Lorem</w:t>
       </w:r>
       <w:r>
@@ -3845,6 +3861,12 @@
           <w:rStyle w:val="FootnoteReference"/>
         </w:rPr>
         <w:footnoteReference w:id="1"/>
+      </w:r>
+      <w:r>
+        <w:rPr>
+          <w:rFonts w:ascii="Courier" w:hAnsi="Courier" w:cs="Courier"/>
+        </w:rPr>
+        <w:t> </w:t>
       </w:r>
       <w:r>
         <w:rPr>
@@ -3931,19 +3953,19 @@
         <w:rPr>
           <w:rFonts w:ascii="Courier" w:hAnsi="Courier" w:cs="Courier"/>
         </w:rPr>
-        <w:t xml:space="preserve"> nec ante. Sed lacinia, urna non tincidunt mat</w:t>
-      </w:r>
-      <w:r>
-        <w:rPr>
-          <w:rFonts w:ascii="Courier" w:hAnsi="Courier" w:cs="Courier"/>
-        </w:rPr>
-        <w:t>tis, tortor neque adipiscing diam, a cursus ipsum ante quis turpis. Nulla facilisi. Ut fringilla. Suspendisse potenti. Nunc feugiat mi a tellus consequat imperdiet. Vestibulum sapien. Proin quam. Etiam ultrices. Suspendisse in justo eu magna luctus suscipi</w:t>
-      </w:r>
-      <w:r>
-        <w:rPr>
-          <w:rFonts w:ascii="Courier" w:hAnsi="Courier" w:cs="Courier"/>
-        </w:rPr>
-        <w:t>t.</w:t>
+        <w:t>  nec ante. Sed lacinia, urna non tincidunt ma</w:t>
+      </w:r>
+      <w:r>
+        <w:rPr>
+          <w:rFonts w:ascii="Courier" w:hAnsi="Courier" w:cs="Courier"/>
+        </w:rPr>
+        <w:t>ttis, tortor neque adipiscing diam, a cursus ipsum ante quis turpis. Nulla facilisi. Ut fringilla. Suspendisse potenti. Nunc feugiat mi a tellus consequat imperdiet. Vestibulum sapien. Proin quam. Etiam ultrices. Suspendisse in justo eu magna luctus suscip</w:t>
+      </w:r>
+      <w:r>
+        <w:rPr>
+          <w:rFonts w:ascii="Courier" w:hAnsi="Courier" w:cs="Courier"/>
+        </w:rPr>
+        <w:t>it.</w:t>
       </w:r>
     </w:p>
     <w:p>
@@ -3961,13 +3983,13 @@
         <w:rPr>
           <w:rFonts w:ascii="Courier" w:hAnsi="Courier" w:cs="Courier"/>
         </w:rPr>
-        <w:t>Sed lectus. Integer euismod lacus luctus magna. Quisque cursus, metus vitae pharetra auctor, sem massa mattis sem, at interdum magna augue eget diam. Vestibulum ante ipsum primis in faucibus orci luctus et ultrices posuere cubilia Curae; Morbi lacinia m</w:t>
-      </w:r>
-      <w:r>
-        <w:rPr>
-          <w:rFonts w:ascii="Courier" w:hAnsi="Courier" w:cs="Courier"/>
-        </w:rPr>
-        <w:t xml:space="preserve">olestie dui. Praesent blandit dolor. Sed non quam. In vel mi sit amet augue congue </w:t>
+        <w:t xml:space="preserve">Sed lectus. Integer euismod lacus luctus magna. Quisque cursus, metus vitae pharetra auctor, sem massa mattis sem, at interdum magna augue eget diam. Vestibulum ante ipsum primis in faucibus orci luctus et ultrices posuere cubilia Curae; Morbi lacinia </w:t>
+      </w:r>
+      <w:r>
+        <w:rPr>
+          <w:rFonts w:ascii="Courier" w:hAnsi="Courier" w:cs="Courier"/>
+        </w:rPr>
+        <w:t xml:space="preserve">molestie dui. Praesent blandit dolor. Sed non quam. In vel mi sit amet augue congue </w:t>
       </w:r>
       <w:r>
         <w:rPr>
@@ -3987,13 +4009,7 @@
         <w:rPr>
           <w:rFonts w:ascii="Courier" w:hAnsi="Courier" w:cs="Courier"/>
         </w:rPr>
-        <w:t xml:space="preserve"> </w:t>
-      </w:r>
-      <w:r>
-        <w:rPr>
-          <w:rFonts w:ascii="Courier" w:hAnsi="Courier" w:cs="Courier"/>
-        </w:rPr>
-        <w:t>Morbi in ipsum sit amet pede facilisis laoreet. Donec lacus nunc, viverra nec, blandit vel, egestas et, augue. Vestibulum tincidunt malesuada tellus. Ut ultrices ultrices enim. Curabitur sit amet mauris. Morbi in dui quis est pulvinar ullamcorper.</w:t>
+        <w:t>  Morbi in ipsum sit amet pede facilisis laoreet. Donec lacus nunc, viverra nec, blandit vel, egestas et, augue. Vestibulum tincidunt malesuada tellus. Ut ultrices ultrices enim. Curabitur sit amet mauris. Morbi in dui quis est pulvinar ullamcorper.</w:t>
       </w:r>
     </w:p>
     <w:p>
@@ -4011,126 +4027,26 @@
         <w:rPr>
           <w:rFonts w:ascii="Courier" w:hAnsi="Courier" w:cs="Courier"/>
         </w:rPr>
-        <w:t>Nulla fa</w:t>
-      </w:r>
-      <w:r>
-        <w:rPr>
-          <w:rFonts w:ascii="Courier" w:hAnsi="Courier" w:cs="Courier"/>
-        </w:rPr>
-        <w:t xml:space="preserve">cilisi. Integer lacinia sollicitudin massa. Cras metus. Sed aliquet risus a tortor. Integer id quam. Morbi mi. Quisque nisl felis, venenatis tristique, dignissim in, ultrices sit amet, augue. </w:t>
+        <w:t xml:space="preserve">Nulla </w:t>
+      </w:r>
+      <w:r>
+        <w:rPr>
+          <w:rFonts w:ascii="Courier" w:hAnsi="Courier" w:cs="Courier"/>
+        </w:rPr>
+        <w:t xml:space="preserve">facilisi. Integer lacinia sollicitudin massa. Cras metus. Sed aliquet risus a tortor. Integer id quam. Morbi mi. Quisque nisl felis, venenatis tristique, dignissim in, ultrices sit amet, augue. </w:t>
       </w:r>
       <w:r>
         <w:rPr>
           <w:rFonts w:ascii="Courier" w:hAnsi="Courier" w:cs="Courier"/>
         </w:rPr>
         <w:lastRenderedPageBreak/>
-        <w:t>Proin sodales libero eget ante. Nulla quam. Aenean laoreet. Vest</w:t>
-      </w:r>
-      <w:r>
-        <w:rPr>
-          <w:rFonts w:ascii="Courier" w:hAnsi="Courier" w:cs="Courier"/>
-        </w:rPr>
-        <w:t>ibulum nisi lectus, commodo ac, facilisis ac, ultricies eu, pede. Ut orci risus, accumsan porttitor, cursus quis, aliquet eget, justo. Sed pretium blandit orci.</w:t>
-      </w:r>
-    </w:p>
-    <w:p>
-      <w:pPr>
-        <w:autoSpaceDE w:val="0"/>
-        <w:autoSpaceDN w:val="0"/>
-        <w:adjustRightInd w:val="0"/>
-        <w:spacing w:after="720" w:line="480" w:lineRule="atLeast"/>
-        <w:jc w:val="center"/>
-        <w:rPr>
-          <w:rFonts w:ascii="Courier" w:hAnsi="Courier" w:cs="Courier"/>
-        </w:rPr>
-      </w:pPr>
-      <w:r>
-        <w:rPr>
-          <w:rFonts w:ascii="Courier" w:hAnsi="Courier" w:cs="Courier"/>
-        </w:rPr>
-        <w:t xml:space="preserve">### </w:t>
-      </w:r>
-    </w:p>
-    <w:p>
-      <w:pPr>
-        <w:autoSpaceDE w:val="0"/>
-        <w:autoSpaceDN w:val="0"/>
-        <w:adjustRightInd w:val="0"/>
-        <w:spacing w:line="480" w:lineRule="auto"/>
-        <w:ind w:firstLine="720"/>
-        <w:rPr>
-          <w:rFonts w:ascii="Courier" w:hAnsi="Courier" w:cs="Courier"/>
-        </w:rPr>
-      </w:pPr>
-      <w:r>
-        <w:rPr>
-          <w:rFonts w:ascii="Courier" w:hAnsi="Courier" w:cs="Courier"/>
-        </w:rPr>
-        <w:t xml:space="preserve">"This is a quote you can include at the start of your manuscript. It's a way of including </w:t>
-      </w:r>
-      <w:r>
-        <w:rPr>
-          <w:rFonts w:ascii="Courier" w:hAnsi="Courier" w:cs="Courier"/>
-        </w:rPr>
-        <w:t>some inspirational or meaningful stuff before your work."</w:t>
-      </w:r>
-    </w:p>
-    <w:p>
-      <w:pPr>
-        <w:autoSpaceDE w:val="0"/>
-        <w:autoSpaceDN w:val="0"/>
-        <w:adjustRightInd w:val="0"/>
-        <w:spacing w:line="480" w:lineRule="auto"/>
-        <w:ind w:firstLine="720"/>
-        <w:rPr>
-          <w:rFonts w:ascii="Courier" w:hAnsi="Courier" w:cs="Courier"/>
-        </w:rPr>
-      </w:pPr>
-      <w:r>
-        <w:rPr>
-          <w:rFonts w:ascii="Courier" w:hAnsi="Courier" w:cs="Courier"/>
-          <w:i/>
-          <w:iCs/>
-        </w:rPr>
-        <w:t>Person Quoted</w:t>
-      </w:r>
-    </w:p>
-    <w:p>
-      <w:pPr>
-        <w:autoSpaceDE w:val="0"/>
-        <w:autoSpaceDN w:val="0"/>
-        <w:adjustRightInd w:val="0"/>
-        <w:spacing w:line="480" w:lineRule="auto"/>
-        <w:ind w:firstLine="720"/>
-        <w:rPr>
-          <w:rFonts w:ascii="Courier" w:hAnsi="Courier" w:cs="Courier"/>
-        </w:rPr>
-      </w:pPr>
-      <w:r>
-        <w:rPr>
-          <w:rFonts w:ascii="Courier" w:hAnsi="Courier" w:cs="Courier"/>
-        </w:rPr>
-        <w:t>"You can include more than one quote, of course."</w:t>
-      </w:r>
-    </w:p>
-    <w:p>
-      <w:pPr>
-        <w:autoSpaceDE w:val="0"/>
-        <w:autoSpaceDN w:val="0"/>
-        <w:adjustRightInd w:val="0"/>
-        <w:spacing w:line="480" w:lineRule="auto"/>
-        <w:ind w:firstLine="720"/>
-        <w:rPr>
-          <w:rFonts w:ascii="Courier" w:hAnsi="Courier" w:cs="Courier"/>
-        </w:rPr>
-      </w:pPr>
-      <w:r>
-        <w:rPr>
-          <w:rFonts w:ascii="Courier" w:hAnsi="Courier" w:cs="Courier"/>
-          <w:i/>
-          <w:iCs/>
-        </w:rPr>
-        <w:t>Person Quoted</w:t>
+        <w:t>Proin sodales libero eget ante. Nulla quam. Aenean laoreet. Ve</w:t>
+      </w:r>
+      <w:r>
+        <w:rPr>
+          <w:rFonts w:ascii="Courier" w:hAnsi="Courier" w:cs="Courier"/>
+        </w:rPr>
+        <w:t>stibulum nisi lectus, commodo ac, facilisis ac, ultricies eu, pede. Ut orci risus, accumsan porttitor, cursus quis, aliquet eget, justo. Sed pretium blandit orci.</w:t>
       </w:r>
     </w:p>
     <w:p>
@@ -4765,7 +4681,7 @@
     <w:uiPriority w:val="99"/>
     <w:semiHidden/>
     <w:unhideWhenUsed/>
-    <w:rsid w:val="00D63D4B"/>
+    <w:rsid w:val="001E599E"/>
     <w:rPr>
       <w:vertAlign w:val="superscript"/>
     </w:rPr>
@@ -4776,7 +4692,7 @@
     <w:uiPriority w:val="99"/>
     <w:semiHidden/>
     <w:unhideWhenUsed/>
-    <w:rsid w:val="00D63D4B"/>
+    <w:rsid w:val="001E599E"/>
     <w:rPr>
       <w:vertAlign w:val="superscript"/>
     </w:rPr>

</xml_diff>